<commit_message>
Updates to Milestone1 doc
</commit_message>
<xml_diff>
--- a/docs/Requirements/Biochemical plate, assay, and result management system_v2_6Draft.docx
+++ b/docs/Requirements/Biochemical plate, assay, and result management system_v2_6Draft.docx
@@ -932,14 +932,6 @@
         </w:tc>
       </w:tr>
     </w:tbl>
-    <w:p/>
-    <w:p>
-      <w:pPr>
-        <w:rPr>
-          <w:sz w:val="32"/>
-        </w:rPr>
-      </w:pPr>
-    </w:p>
     <w:p>
       <w:pPr>
         <w:rPr>
@@ -1024,7 +1016,7 @@
         <w:rPr>
           <w:noProof/>
         </w:rPr>
-        <w:instrText xml:space="preserve"> PAGEREF _Toc287000867 \h </w:instrText>
+        <w:instrText xml:space="preserve"> PAGEREF _Toc287130593 \h </w:instrText>
       </w:r>
       <w:r>
         <w:rPr>
@@ -1099,7 +1091,7 @@
         <w:rPr>
           <w:noProof/>
         </w:rPr>
-        <w:instrText xml:space="preserve"> PAGEREF _Toc287000868 \h </w:instrText>
+        <w:instrText xml:space="preserve"> PAGEREF _Toc287130594 \h </w:instrText>
       </w:r>
       <w:r>
         <w:rPr>
@@ -1174,7 +1166,7 @@
         <w:rPr>
           <w:noProof/>
         </w:rPr>
-        <w:instrText xml:space="preserve"> PAGEREF _Toc287000869 \h </w:instrText>
+        <w:instrText xml:space="preserve"> PAGEREF _Toc287130595 \h </w:instrText>
       </w:r>
       <w:r>
         <w:rPr>
@@ -1249,7 +1241,7 @@
         <w:rPr>
           <w:noProof/>
         </w:rPr>
-        <w:instrText xml:space="preserve"> PAGEREF _Toc287000870 \h </w:instrText>
+        <w:instrText xml:space="preserve"> PAGEREF _Toc287130596 \h </w:instrText>
       </w:r>
       <w:r>
         <w:rPr>
@@ -1324,7 +1316,7 @@
         <w:rPr>
           <w:noProof/>
         </w:rPr>
-        <w:instrText xml:space="preserve"> PAGEREF _Toc287000871 \h </w:instrText>
+        <w:instrText xml:space="preserve"> PAGEREF _Toc287130597 \h </w:instrText>
       </w:r>
       <w:r>
         <w:rPr>
@@ -1402,7 +1394,7 @@
         <w:rPr>
           <w:noProof/>
         </w:rPr>
-        <w:instrText xml:space="preserve"> PAGEREF _Toc287000872 \h </w:instrText>
+        <w:instrText xml:space="preserve"> PAGEREF _Toc287130598 \h </w:instrText>
       </w:r>
       <w:r>
         <w:rPr>
@@ -1477,7 +1469,7 @@
         <w:rPr>
           <w:noProof/>
         </w:rPr>
-        <w:instrText xml:space="preserve"> PAGEREF _Toc287000873 \h </w:instrText>
+        <w:instrText xml:space="preserve"> PAGEREF _Toc287130599 \h </w:instrText>
       </w:r>
       <w:r>
         <w:rPr>
@@ -1552,7 +1544,7 @@
         <w:rPr>
           <w:noProof/>
         </w:rPr>
-        <w:instrText xml:space="preserve"> PAGEREF _Toc287000874 \h </w:instrText>
+        <w:instrText xml:space="preserve"> PAGEREF _Toc287130600 \h </w:instrText>
       </w:r>
       <w:r>
         <w:rPr>
@@ -1630,7 +1622,7 @@
         <w:rPr>
           <w:noProof/>
         </w:rPr>
-        <w:instrText xml:space="preserve"> PAGEREF _Toc287000875 \h </w:instrText>
+        <w:instrText xml:space="preserve"> PAGEREF _Toc287130601 \h </w:instrText>
       </w:r>
       <w:r>
         <w:rPr>
@@ -1705,7 +1697,7 @@
         <w:rPr>
           <w:noProof/>
         </w:rPr>
-        <w:instrText xml:space="preserve"> PAGEREF _Toc287000876 \h </w:instrText>
+        <w:instrText xml:space="preserve"> PAGEREF _Toc287130602 \h </w:instrText>
       </w:r>
       <w:r>
         <w:rPr>
@@ -1780,7 +1772,7 @@
         <w:rPr>
           <w:noProof/>
         </w:rPr>
-        <w:instrText xml:space="preserve"> PAGEREF _Toc287000877 \h </w:instrText>
+        <w:instrText xml:space="preserve"> PAGEREF _Toc287130603 \h </w:instrText>
       </w:r>
       <w:r>
         <w:rPr>
@@ -1858,7 +1850,7 @@
         <w:rPr>
           <w:noProof/>
         </w:rPr>
-        <w:instrText xml:space="preserve"> PAGEREF _Toc287000878 \h </w:instrText>
+        <w:instrText xml:space="preserve"> PAGEREF _Toc287130604 \h </w:instrText>
       </w:r>
       <w:r>
         <w:rPr>
@@ -1933,7 +1925,7 @@
         <w:rPr>
           <w:noProof/>
         </w:rPr>
-        <w:instrText xml:space="preserve"> PAGEREF _Toc287000879 \h </w:instrText>
+        <w:instrText xml:space="preserve"> PAGEREF _Toc287130605 \h </w:instrText>
       </w:r>
       <w:r>
         <w:rPr>
@@ -2008,7 +2000,7 @@
         <w:rPr>
           <w:noProof/>
         </w:rPr>
-        <w:instrText xml:space="preserve"> PAGEREF _Toc287000880 \h </w:instrText>
+        <w:instrText xml:space="preserve"> PAGEREF _Toc287130606 \h </w:instrText>
       </w:r>
       <w:r>
         <w:rPr>
@@ -2086,7 +2078,7 @@
         <w:rPr>
           <w:noProof/>
         </w:rPr>
-        <w:instrText xml:space="preserve"> PAGEREF _Toc287000881 \h </w:instrText>
+        <w:instrText xml:space="preserve"> PAGEREF _Toc287130607 \h </w:instrText>
       </w:r>
       <w:r>
         <w:rPr>
@@ -2161,7 +2153,7 @@
         <w:rPr>
           <w:noProof/>
         </w:rPr>
-        <w:instrText xml:space="preserve"> PAGEREF _Toc287000882 \h </w:instrText>
+        <w:instrText xml:space="preserve"> PAGEREF _Toc287130608 \h </w:instrText>
       </w:r>
       <w:r>
         <w:rPr>
@@ -2236,7 +2228,7 @@
         <w:rPr>
           <w:noProof/>
         </w:rPr>
-        <w:instrText xml:space="preserve"> PAGEREF _Toc287000883 \h </w:instrText>
+        <w:instrText xml:space="preserve"> PAGEREF _Toc287130609 \h </w:instrText>
       </w:r>
       <w:r>
         <w:rPr>
@@ -2314,7 +2306,7 @@
         <w:rPr>
           <w:noProof/>
         </w:rPr>
-        <w:instrText xml:space="preserve"> PAGEREF _Toc287000884 \h </w:instrText>
+        <w:instrText xml:space="preserve"> PAGEREF _Toc287130610 \h </w:instrText>
       </w:r>
       <w:r>
         <w:rPr>
@@ -2389,7 +2381,7 @@
         <w:rPr>
           <w:noProof/>
         </w:rPr>
-        <w:instrText xml:space="preserve"> PAGEREF _Toc287000885 \h </w:instrText>
+        <w:instrText xml:space="preserve"> PAGEREF _Toc287130611 \h </w:instrText>
       </w:r>
       <w:r>
         <w:rPr>
@@ -2465,7 +2457,7 @@
         <w:rPr>
           <w:noProof/>
         </w:rPr>
-        <w:instrText xml:space="preserve"> PAGEREF _Toc287000886 \h </w:instrText>
+        <w:instrText xml:space="preserve"> PAGEREF _Toc287130612 \h </w:instrText>
       </w:r>
       <w:r>
         <w:rPr>
@@ -2541,7 +2533,7 @@
         <w:rPr>
           <w:noProof/>
         </w:rPr>
-        <w:instrText xml:space="preserve"> PAGEREF _Toc287000887 \h </w:instrText>
+        <w:instrText xml:space="preserve"> PAGEREF _Toc287130613 \h </w:instrText>
       </w:r>
       <w:r>
         <w:rPr>
@@ -2617,7 +2609,7 @@
         <w:rPr>
           <w:noProof/>
         </w:rPr>
-        <w:instrText xml:space="preserve"> PAGEREF _Toc287000888 \h </w:instrText>
+        <w:instrText xml:space="preserve"> PAGEREF _Toc287130614 \h </w:instrText>
       </w:r>
       <w:r>
         <w:rPr>
@@ -2692,7 +2684,7 @@
         <w:rPr>
           <w:noProof/>
         </w:rPr>
-        <w:instrText xml:space="preserve"> PAGEREF _Toc287000889 \h </w:instrText>
+        <w:instrText xml:space="preserve"> PAGEREF _Toc287130615 \h </w:instrText>
       </w:r>
       <w:r>
         <w:rPr>
@@ -2768,7 +2760,7 @@
         <w:rPr>
           <w:noProof/>
         </w:rPr>
-        <w:instrText xml:space="preserve"> PAGEREF _Toc287000890 \h </w:instrText>
+        <w:instrText xml:space="preserve"> PAGEREF _Toc287130616 \h </w:instrText>
       </w:r>
       <w:r>
         <w:rPr>
@@ -2844,7 +2836,7 @@
         <w:rPr>
           <w:noProof/>
         </w:rPr>
-        <w:instrText xml:space="preserve"> PAGEREF _Toc287000891 \h </w:instrText>
+        <w:instrText xml:space="preserve"> PAGEREF _Toc287130617 \h </w:instrText>
       </w:r>
       <w:r>
         <w:rPr>
@@ -2920,7 +2912,7 @@
         <w:rPr>
           <w:noProof/>
         </w:rPr>
-        <w:instrText xml:space="preserve"> PAGEREF _Toc287000892 \h </w:instrText>
+        <w:instrText xml:space="preserve"> PAGEREF _Toc287130618 \h </w:instrText>
       </w:r>
       <w:r>
         <w:rPr>
@@ -2995,7 +2987,7 @@
         <w:rPr>
           <w:noProof/>
         </w:rPr>
-        <w:instrText xml:space="preserve"> PAGEREF _Toc287000893 \h </w:instrText>
+        <w:instrText xml:space="preserve"> PAGEREF _Toc287130619 \h </w:instrText>
       </w:r>
       <w:r>
         <w:rPr>
@@ -3071,7 +3063,7 @@
         <w:rPr>
           <w:noProof/>
         </w:rPr>
-        <w:instrText xml:space="preserve"> PAGEREF _Toc287000894 \h </w:instrText>
+        <w:instrText xml:space="preserve"> PAGEREF _Toc287130620 \h </w:instrText>
       </w:r>
       <w:r>
         <w:rPr>
@@ -3148,7 +3140,7 @@
         <w:rPr>
           <w:noProof/>
         </w:rPr>
-        <w:instrText xml:space="preserve"> PAGEREF _Toc287000895 \h </w:instrText>
+        <w:instrText xml:space="preserve"> PAGEREF _Toc287130621 \h </w:instrText>
       </w:r>
       <w:r>
         <w:rPr>
@@ -3165,7 +3157,7 @@
         <w:rPr>
           <w:noProof/>
         </w:rPr>
-        <w:t>23</w:t>
+        <w:t>22</w:t>
       </w:r>
       <w:r>
         <w:rPr>
@@ -3224,7 +3216,7 @@
         <w:rPr>
           <w:noProof/>
         </w:rPr>
-        <w:instrText xml:space="preserve"> PAGEREF _Toc287000896 \h </w:instrText>
+        <w:instrText xml:space="preserve"> PAGEREF _Toc287130622 \h </w:instrText>
       </w:r>
       <w:r>
         <w:rPr>
@@ -3241,7 +3233,7 @@
         <w:rPr>
           <w:noProof/>
         </w:rPr>
-        <w:t>24</w:t>
+        <w:t>23</w:t>
       </w:r>
       <w:r>
         <w:rPr>
@@ -3299,7 +3291,7 @@
         <w:rPr>
           <w:noProof/>
         </w:rPr>
-        <w:instrText xml:space="preserve"> PAGEREF _Toc287000897 \h </w:instrText>
+        <w:instrText xml:space="preserve"> PAGEREF _Toc287130623 \h </w:instrText>
       </w:r>
       <w:r>
         <w:rPr>
@@ -3316,7 +3308,7 @@
         <w:rPr>
           <w:noProof/>
         </w:rPr>
-        <w:t>25</w:t>
+        <w:t>24</w:t>
       </w:r>
       <w:r>
         <w:rPr>
@@ -3375,7 +3367,7 @@
         <w:rPr>
           <w:noProof/>
         </w:rPr>
-        <w:instrText xml:space="preserve"> PAGEREF _Toc287000898 \h </w:instrText>
+        <w:instrText xml:space="preserve"> PAGEREF _Toc287130624 \h </w:instrText>
       </w:r>
       <w:r>
         <w:rPr>
@@ -3392,7 +3384,7 @@
         <w:rPr>
           <w:noProof/>
         </w:rPr>
-        <w:t>25</w:t>
+        <w:t>24</w:t>
       </w:r>
       <w:r>
         <w:rPr>
@@ -3451,7 +3443,7 @@
         <w:rPr>
           <w:noProof/>
         </w:rPr>
-        <w:instrText xml:space="preserve"> PAGEREF _Toc287000899 \h </w:instrText>
+        <w:instrText xml:space="preserve"> PAGEREF _Toc287130625 \h </w:instrText>
       </w:r>
       <w:r>
         <w:rPr>
@@ -3527,7 +3519,7 @@
         <w:rPr>
           <w:noProof/>
         </w:rPr>
-        <w:instrText xml:space="preserve"> PAGEREF _Toc287000900 \h </w:instrText>
+        <w:instrText xml:space="preserve"> PAGEREF _Toc287130626 \h </w:instrText>
       </w:r>
       <w:r>
         <w:rPr>
@@ -3544,7 +3536,7 @@
         <w:rPr>
           <w:noProof/>
         </w:rPr>
-        <w:t>26</w:t>
+        <w:t>31</w:t>
       </w:r>
       <w:r>
         <w:rPr>
@@ -3602,7 +3594,7 @@
         <w:rPr>
           <w:noProof/>
         </w:rPr>
-        <w:instrText xml:space="preserve"> PAGEREF _Toc287000901 \h </w:instrText>
+        <w:instrText xml:space="preserve"> PAGEREF _Toc287130627 \h </w:instrText>
       </w:r>
       <w:r>
         <w:rPr>
@@ -3619,7 +3611,7 @@
         <w:rPr>
           <w:noProof/>
         </w:rPr>
-        <w:t>27</w:t>
+        <w:t>32</w:t>
       </w:r>
       <w:r>
         <w:rPr>
@@ -3660,7 +3652,7 @@
         <w:rPr>
           <w:noProof/>
         </w:rPr>
-        <w:t>Overview</w:t>
+        <w:t>Audit Trail</w:t>
       </w:r>
       <w:r>
         <w:rPr>
@@ -3678,7 +3670,7 @@
         <w:rPr>
           <w:noProof/>
         </w:rPr>
-        <w:instrText xml:space="preserve"> PAGEREF _Toc287000902 \h </w:instrText>
+        <w:instrText xml:space="preserve"> PAGEREF _Toc287130628 \h </w:instrText>
       </w:r>
       <w:r>
         <w:rPr>
@@ -3695,7 +3687,7 @@
         <w:rPr>
           <w:noProof/>
         </w:rPr>
-        <w:t>27</w:t>
+        <w:t>32</w:t>
       </w:r>
       <w:r>
         <w:rPr>
@@ -3736,7 +3728,7 @@
         <w:rPr>
           <w:noProof/>
         </w:rPr>
-        <w:t>Interactive Visualization</w:t>
+        <w:t>Open Issues / Questions Special Features</w:t>
       </w:r>
       <w:r>
         <w:rPr>
@@ -3754,7 +3746,7 @@
         <w:rPr>
           <w:noProof/>
         </w:rPr>
-        <w:instrText xml:space="preserve"> PAGEREF _Toc287000903 \h </w:instrText>
+        <w:instrText xml:space="preserve"> PAGEREF _Toc287130629 \h </w:instrText>
       </w:r>
       <w:r>
         <w:rPr>
@@ -3771,7 +3763,160 @@
         <w:rPr>
           <w:noProof/>
         </w:rPr>
-        <w:t>27</w:t>
+        <w:t>33</w:t>
+      </w:r>
+      <w:r>
+        <w:rPr>
+          <w:noProof/>
+        </w:rPr>
+        <w:fldChar w:fldCharType="end"/>
+      </w:r>
+    </w:p>
+    <w:p>
+      <w:pPr>
+        <w:pStyle w:val="TOC1"/>
+        <w:tabs>
+          <w:tab w:val="left" w:pos="480"/>
+        </w:tabs>
+        <w:rPr>
+          <w:rFonts w:asciiTheme="minorHAnsi" w:eastAsiaTheme="minorEastAsia" w:hAnsiTheme="minorHAnsi" w:cstheme="minorBidi"/>
+          <w:caps w:val="0"/>
+          <w:noProof/>
+          <w:color w:val="auto"/>
+          <w:lang w:eastAsia="ja-JP"/>
+        </w:rPr>
+      </w:pPr>
+      <w:r>
+        <w:rPr>
+          <w:noProof/>
+        </w:rPr>
+        <w:t>7.</w:t>
+      </w:r>
+      <w:r>
+        <w:rPr>
+          <w:rFonts w:asciiTheme="minorHAnsi" w:eastAsiaTheme="minorEastAsia" w:hAnsiTheme="minorHAnsi" w:cstheme="minorBidi"/>
+          <w:caps w:val="0"/>
+          <w:noProof/>
+          <w:color w:val="auto"/>
+          <w:lang w:eastAsia="ja-JP"/>
+        </w:rPr>
+        <w:tab/>
+      </w:r>
+      <w:r>
+        <w:rPr>
+          <w:noProof/>
+        </w:rPr>
+        <w:t>High Level Design</w:t>
+      </w:r>
+      <w:r>
+        <w:rPr>
+          <w:noProof/>
+        </w:rPr>
+        <w:tab/>
+      </w:r>
+      <w:r>
+        <w:rPr>
+          <w:noProof/>
+        </w:rPr>
+        <w:fldChar w:fldCharType="begin"/>
+      </w:r>
+      <w:r>
+        <w:rPr>
+          <w:noProof/>
+        </w:rPr>
+        <w:instrText xml:space="preserve"> PAGEREF _Toc287130630 \h </w:instrText>
+      </w:r>
+      <w:r>
+        <w:rPr>
+          <w:noProof/>
+        </w:rPr>
+      </w:r>
+      <w:r>
+        <w:rPr>
+          <w:noProof/>
+        </w:rPr>
+        <w:fldChar w:fldCharType="separate"/>
+      </w:r>
+      <w:r>
+        <w:rPr>
+          <w:noProof/>
+        </w:rPr>
+        <w:t>34</w:t>
+      </w:r>
+      <w:r>
+        <w:rPr>
+          <w:noProof/>
+        </w:rPr>
+        <w:fldChar w:fldCharType="end"/>
+      </w:r>
+    </w:p>
+    <w:p>
+      <w:pPr>
+        <w:pStyle w:val="TOC2"/>
+        <w:rPr>
+          <w:rFonts w:asciiTheme="minorHAnsi" w:eastAsiaTheme="minorEastAsia" w:hAnsiTheme="minorHAnsi" w:cstheme="minorBidi"/>
+          <w:b w:val="0"/>
+          <w:smallCaps w:val="0"/>
+          <w:noProof/>
+          <w:lang w:eastAsia="ja-JP"/>
+        </w:rPr>
+      </w:pPr>
+      <w:r>
+        <w:rPr>
+          <w:noProof/>
+        </w:rPr>
+        <w:t>7.1</w:t>
+      </w:r>
+      <w:r>
+        <w:rPr>
+          <w:rFonts w:asciiTheme="minorHAnsi" w:eastAsiaTheme="minorEastAsia" w:hAnsiTheme="minorHAnsi" w:cstheme="minorBidi"/>
+          <w:b w:val="0"/>
+          <w:smallCaps w:val="0"/>
+          <w:noProof/>
+          <w:lang w:eastAsia="ja-JP"/>
+        </w:rPr>
+        <w:tab/>
+      </w:r>
+      <w:r>
+        <w:rPr>
+          <w:noProof/>
+        </w:rPr>
+        <w:t>Architecture</w:t>
+      </w:r>
+      <w:r>
+        <w:rPr>
+          <w:noProof/>
+        </w:rPr>
+        <w:tab/>
+      </w:r>
+      <w:r>
+        <w:rPr>
+          <w:noProof/>
+        </w:rPr>
+        <w:fldChar w:fldCharType="begin"/>
+      </w:r>
+      <w:r>
+        <w:rPr>
+          <w:noProof/>
+        </w:rPr>
+        <w:instrText xml:space="preserve"> PAGEREF _Toc287130631 \h </w:instrText>
+      </w:r>
+      <w:r>
+        <w:rPr>
+          <w:noProof/>
+        </w:rPr>
+      </w:r>
+      <w:r>
+        <w:rPr>
+          <w:noProof/>
+        </w:rPr>
+        <w:fldChar w:fldCharType="separate"/>
+      </w:r>
+      <w:r>
+        <w:rPr>
+          <w:noProof/>
+        </w:rPr>
+        <w:t>34</w:t>
       </w:r>
       <w:r>
         <w:rPr>
@@ -3797,7 +3942,7 @@
         <w:rPr>
           <w:noProof/>
         </w:rPr>
-        <w:t>6.5.3</w:t>
+        <w:t>7.1.1</w:t>
       </w:r>
       <w:r>
         <w:rPr>
@@ -3812,7 +3957,7 @@
         <w:rPr>
           <w:noProof/>
         </w:rPr>
-        <w:t>Audit Trail</w:t>
+        <w:t>Introduction</w:t>
       </w:r>
       <w:r>
         <w:rPr>
@@ -3830,7 +3975,7 @@
         <w:rPr>
           <w:noProof/>
         </w:rPr>
-        <w:instrText xml:space="preserve"> PAGEREF _Toc287000904 \h </w:instrText>
+        <w:instrText xml:space="preserve"> PAGEREF _Toc287130632 \h </w:instrText>
       </w:r>
       <w:r>
         <w:rPr>
@@ -3847,7 +3992,7 @@
         <w:rPr>
           <w:noProof/>
         </w:rPr>
-        <w:t>29</w:t>
+        <w:t>34</w:t>
       </w:r>
       <w:r>
         <w:rPr>
@@ -3873,7 +4018,7 @@
         <w:rPr>
           <w:noProof/>
         </w:rPr>
-        <w:t>6.5.4</w:t>
+        <w:t>7.1.2</w:t>
       </w:r>
       <w:r>
         <w:rPr>
@@ -3888,7 +4033,7 @@
         <w:rPr>
           <w:noProof/>
         </w:rPr>
-        <w:t>Four Eyes Protocol</w:t>
+        <w:t>Model</w:t>
       </w:r>
       <w:r>
         <w:rPr>
@@ -3906,7 +4051,7 @@
         <w:rPr>
           <w:noProof/>
         </w:rPr>
-        <w:instrText xml:space="preserve"> PAGEREF _Toc287000905 \h </w:instrText>
+        <w:instrText xml:space="preserve"> PAGEREF _Toc287130633 \h </w:instrText>
       </w:r>
       <w:r>
         <w:rPr>
@@ -3923,7 +4068,7 @@
         <w:rPr>
           <w:noProof/>
         </w:rPr>
-        <w:t>30</w:t>
+        <w:t>35</w:t>
       </w:r>
       <w:r>
         <w:rPr>
@@ -3949,7 +4094,7 @@
         <w:rPr>
           <w:noProof/>
         </w:rPr>
-        <w:t>6.5.5</w:t>
+        <w:t>7.1.3</w:t>
       </w:r>
       <w:r>
         <w:rPr>
@@ -3964,7 +4109,7 @@
         <w:rPr>
           <w:noProof/>
         </w:rPr>
-        <w:t>Flexible Plate Template Editor</w:t>
+        <w:t>Controller</w:t>
       </w:r>
       <w:r>
         <w:rPr>
@@ -3982,7 +4127,7 @@
         <w:rPr>
           <w:noProof/>
         </w:rPr>
-        <w:instrText xml:space="preserve"> PAGEREF _Toc287000906 \h </w:instrText>
+        <w:instrText xml:space="preserve"> PAGEREF _Toc287130634 \h </w:instrText>
       </w:r>
       <w:r>
         <w:rPr>
@@ -3999,7 +4144,7 @@
         <w:rPr>
           <w:noProof/>
         </w:rPr>
-        <w:t>31</w:t>
+        <w:t>35</w:t>
       </w:r>
       <w:r>
         <w:rPr>
@@ -4025,7 +4170,7 @@
         <w:rPr>
           <w:noProof/>
         </w:rPr>
-        <w:t>6.5.6</w:t>
+        <w:t>7.1.4</w:t>
       </w:r>
       <w:r>
         <w:rPr>
@@ -4040,7 +4185,7 @@
         <w:rPr>
           <w:noProof/>
         </w:rPr>
-        <w:t>Plate Sharing</w:t>
+        <w:t>View</w:t>
       </w:r>
       <w:r>
         <w:rPr>
@@ -4058,7 +4203,7 @@
         <w:rPr>
           <w:noProof/>
         </w:rPr>
-        <w:instrText xml:space="preserve"> PAGEREF _Toc287000907 \h </w:instrText>
+        <w:instrText xml:space="preserve"> PAGEREF _Toc287130635 \h </w:instrText>
       </w:r>
       <w:r>
         <w:rPr>
@@ -4075,7 +4220,7 @@
         <w:rPr>
           <w:noProof/>
         </w:rPr>
-        <w:t>31</w:t>
+        <w:t>35</w:t>
       </w:r>
       <w:r>
         <w:rPr>
@@ -4101,7 +4246,7 @@
         <w:rPr>
           <w:noProof/>
         </w:rPr>
-        <w:t>6.5.7</w:t>
+        <w:t>7.1.5</w:t>
       </w:r>
       <w:r>
         <w:rPr>
@@ -4116,7 +4261,7 @@
         <w:rPr>
           <w:noProof/>
         </w:rPr>
-        <w:t>Support Machine / Equipment File parsers</w:t>
+        <w:t>Components</w:t>
       </w:r>
       <w:r>
         <w:rPr>
@@ -4134,7 +4279,7 @@
         <w:rPr>
           <w:noProof/>
         </w:rPr>
-        <w:instrText xml:space="preserve"> PAGEREF _Toc287000908 \h </w:instrText>
+        <w:instrText xml:space="preserve"> PAGEREF _Toc287130636 \h </w:instrText>
       </w:r>
       <w:r>
         <w:rPr>
@@ -4151,7 +4296,7 @@
         <w:rPr>
           <w:noProof/>
         </w:rPr>
-        <w:t>31</w:t>
+        <w:t>35</w:t>
       </w:r>
       <w:r>
         <w:rPr>
@@ -4177,7 +4322,7 @@
         <w:rPr>
           <w:noProof/>
         </w:rPr>
-        <w:t>6.5.8</w:t>
+        <w:t>7.1.6</w:t>
       </w:r>
       <w:r>
         <w:rPr>
@@ -4192,7 +4337,7 @@
         <w:rPr>
           <w:noProof/>
         </w:rPr>
-        <w:t>Open Issues / Questions Special Features</w:t>
+        <w:t>Database</w:t>
       </w:r>
       <w:r>
         <w:rPr>
@@ -4210,7 +4355,7 @@
         <w:rPr>
           <w:noProof/>
         </w:rPr>
-        <w:instrText xml:space="preserve"> PAGEREF _Toc287000909 \h </w:instrText>
+        <w:instrText xml:space="preserve"> PAGEREF _Toc287130637 \h </w:instrText>
       </w:r>
       <w:r>
         <w:rPr>
@@ -4227,7 +4372,7 @@
         <w:rPr>
           <w:noProof/>
         </w:rPr>
-        <w:t>31</w:t>
+        <w:t>36</w:t>
       </w:r>
       <w:r>
         <w:rPr>
@@ -4254,7 +4399,7 @@
         <w:rPr>
           <w:noProof/>
         </w:rPr>
-        <w:t>7.</w:t>
+        <w:t>8.</w:t>
       </w:r>
       <w:r>
         <w:rPr>
@@ -4270,7 +4415,7 @@
         <w:rPr>
           <w:noProof/>
         </w:rPr>
-        <w:t>High Level Design</w:t>
+        <w:t>Project Planning and Estimating</w:t>
       </w:r>
       <w:r>
         <w:rPr>
@@ -4288,7 +4433,7 @@
         <w:rPr>
           <w:noProof/>
         </w:rPr>
-        <w:instrText xml:space="preserve"> PAGEREF _Toc287000910 \h </w:instrText>
+        <w:instrText xml:space="preserve"> PAGEREF _Toc287130638 \h </w:instrText>
       </w:r>
       <w:r>
         <w:rPr>
@@ -4305,7 +4450,7 @@
         <w:rPr>
           <w:noProof/>
         </w:rPr>
-        <w:t>32</w:t>
+        <w:t>37</w:t>
       </w:r>
       <w:r>
         <w:rPr>
@@ -4329,7 +4474,7 @@
         <w:rPr>
           <w:noProof/>
         </w:rPr>
-        <w:t>7.1</w:t>
+        <w:t>8.1</w:t>
       </w:r>
       <w:r>
         <w:rPr>
@@ -4345,7 +4490,7 @@
         <w:rPr>
           <w:noProof/>
         </w:rPr>
-        <w:t>Architecture</w:t>
+        <w:t>Iterations</w:t>
       </w:r>
       <w:r>
         <w:rPr>
@@ -4363,7 +4508,7 @@
         <w:rPr>
           <w:noProof/>
         </w:rPr>
-        <w:instrText xml:space="preserve"> PAGEREF _Toc287000911 \h </w:instrText>
+        <w:instrText xml:space="preserve"> PAGEREF _Toc287130639 \h </w:instrText>
       </w:r>
       <w:r>
         <w:rPr>
@@ -4380,7 +4525,7 @@
         <w:rPr>
           <w:noProof/>
         </w:rPr>
-        <w:t>32</w:t>
+        <w:t>37</w:t>
       </w:r>
       <w:r>
         <w:rPr>
@@ -4406,7 +4551,7 @@
         <w:rPr>
           <w:noProof/>
         </w:rPr>
-        <w:t>7.1.1</w:t>
+        <w:t>8.1.1</w:t>
       </w:r>
       <w:r>
         <w:rPr>
@@ -4421,7 +4566,7 @@
         <w:rPr>
           <w:noProof/>
         </w:rPr>
-        <w:t>Introduction</w:t>
+        <w:t>Overview</w:t>
       </w:r>
       <w:r>
         <w:rPr>
@@ -4439,7 +4584,7 @@
         <w:rPr>
           <w:noProof/>
         </w:rPr>
-        <w:instrText xml:space="preserve"> PAGEREF _Toc287000912 \h </w:instrText>
+        <w:instrText xml:space="preserve"> PAGEREF _Toc287130640 \h </w:instrText>
       </w:r>
       <w:r>
         <w:rPr>
@@ -4456,7 +4601,7 @@
         <w:rPr>
           <w:noProof/>
         </w:rPr>
-        <w:t>32</w:t>
+        <w:t>37</w:t>
       </w:r>
       <w:r>
         <w:rPr>
@@ -4482,7 +4627,7 @@
         <w:rPr>
           <w:noProof/>
         </w:rPr>
-        <w:t>7.1.2</w:t>
+        <w:t>8.1.2</w:t>
       </w:r>
       <w:r>
         <w:rPr>
@@ -4497,7 +4642,7 @@
         <w:rPr>
           <w:noProof/>
         </w:rPr>
-        <w:t>Model</w:t>
+        <w:t>Iteration Calendar</w:t>
       </w:r>
       <w:r>
         <w:rPr>
@@ -4515,7 +4660,7 @@
         <w:rPr>
           <w:noProof/>
         </w:rPr>
-        <w:instrText xml:space="preserve"> PAGEREF _Toc287000913 \h </w:instrText>
+        <w:instrText xml:space="preserve"> PAGEREF _Toc287130641 \h </w:instrText>
       </w:r>
       <w:r>
         <w:rPr>
@@ -4532,7 +4677,7 @@
         <w:rPr>
           <w:noProof/>
         </w:rPr>
-        <w:t>33</w:t>
+        <w:t>37</w:t>
       </w:r>
       <w:r>
         <w:rPr>
@@ -4543,13 +4688,11 @@
     </w:p>
     <w:p>
       <w:pPr>
-        <w:pStyle w:val="TOC3"/>
-        <w:tabs>
-          <w:tab w:val="left" w:pos="1854"/>
-        </w:tabs>
+        <w:pStyle w:val="TOC2"/>
         <w:rPr>
           <w:rFonts w:asciiTheme="minorHAnsi" w:eastAsiaTheme="minorEastAsia" w:hAnsiTheme="minorHAnsi" w:cstheme="minorBidi"/>
-          <w:i w:val="0"/>
+          <w:b w:val="0"/>
+          <w:smallCaps w:val="0"/>
           <w:noProof/>
           <w:lang w:eastAsia="ja-JP"/>
         </w:rPr>
@@ -4558,12 +4701,13 @@
         <w:rPr>
           <w:noProof/>
         </w:rPr>
-        <w:t>7.1.3</w:t>
+        <w:t>8.2</w:t>
       </w:r>
       <w:r>
         <w:rPr>
           <w:rFonts w:asciiTheme="minorHAnsi" w:eastAsiaTheme="minorEastAsia" w:hAnsiTheme="minorHAnsi" w:cstheme="minorBidi"/>
-          <w:i w:val="0"/>
+          <w:b w:val="0"/>
+          <w:smallCaps w:val="0"/>
           <w:noProof/>
           <w:lang w:eastAsia="ja-JP"/>
         </w:rPr>
@@ -4573,7 +4717,7 @@
         <w:rPr>
           <w:noProof/>
         </w:rPr>
-        <w:t>Controller</w:t>
+        <w:t>Stories and Estimates</w:t>
       </w:r>
       <w:r>
         <w:rPr>
@@ -4591,7 +4735,7 @@
         <w:rPr>
           <w:noProof/>
         </w:rPr>
-        <w:instrText xml:space="preserve"> PAGEREF _Toc287000914 \h </w:instrText>
+        <w:instrText xml:space="preserve"> PAGEREF _Toc287130642 \h </w:instrText>
       </w:r>
       <w:r>
         <w:rPr>
@@ -4608,7 +4752,7 @@
         <w:rPr>
           <w:noProof/>
         </w:rPr>
-        <w:t>33</w:t>
+        <w:t>38</w:t>
       </w:r>
       <w:r>
         <w:rPr>
@@ -4619,13 +4763,11 @@
     </w:p>
     <w:p>
       <w:pPr>
-        <w:pStyle w:val="TOC3"/>
-        <w:tabs>
-          <w:tab w:val="left" w:pos="1854"/>
-        </w:tabs>
+        <w:pStyle w:val="TOC2"/>
         <w:rPr>
           <w:rFonts w:asciiTheme="minorHAnsi" w:eastAsiaTheme="minorEastAsia" w:hAnsiTheme="minorHAnsi" w:cstheme="minorBidi"/>
-          <w:i w:val="0"/>
+          <w:b w:val="0"/>
+          <w:smallCaps w:val="0"/>
           <w:noProof/>
           <w:lang w:eastAsia="ja-JP"/>
         </w:rPr>
@@ -4634,12 +4776,13 @@
         <w:rPr>
           <w:noProof/>
         </w:rPr>
-        <w:t>7.1.4</w:t>
+        <w:t>8.3</w:t>
       </w:r>
       <w:r>
         <w:rPr>
           <w:rFonts w:asciiTheme="minorHAnsi" w:eastAsiaTheme="minorEastAsia" w:hAnsiTheme="minorHAnsi" w:cstheme="minorBidi"/>
-          <w:i w:val="0"/>
+          <w:b w:val="0"/>
+          <w:smallCaps w:val="0"/>
           <w:noProof/>
           <w:lang w:eastAsia="ja-JP"/>
         </w:rPr>
@@ -4649,7 +4792,7 @@
         <w:rPr>
           <w:noProof/>
         </w:rPr>
-        <w:t>View</w:t>
+        <w:t>Main deliverables</w:t>
       </w:r>
       <w:r>
         <w:rPr>
@@ -4667,7 +4810,7 @@
         <w:rPr>
           <w:noProof/>
         </w:rPr>
-        <w:instrText xml:space="preserve"> PAGEREF _Toc287000915 \h </w:instrText>
+        <w:instrText xml:space="preserve"> PAGEREF _Toc287130643 \h </w:instrText>
       </w:r>
       <w:r>
         <w:rPr>
@@ -4684,159 +4827,7 @@
         <w:rPr>
           <w:noProof/>
         </w:rPr>
-        <w:t>33</w:t>
-      </w:r>
-      <w:r>
-        <w:rPr>
-          <w:noProof/>
-        </w:rPr>
-        <w:fldChar w:fldCharType="end"/>
-      </w:r>
-    </w:p>
-    <w:p>
-      <w:pPr>
-        <w:pStyle w:val="TOC3"/>
-        <w:tabs>
-          <w:tab w:val="left" w:pos="1854"/>
-        </w:tabs>
-        <w:rPr>
-          <w:rFonts w:asciiTheme="minorHAnsi" w:eastAsiaTheme="minorEastAsia" w:hAnsiTheme="minorHAnsi" w:cstheme="minorBidi"/>
-          <w:i w:val="0"/>
-          <w:noProof/>
-          <w:lang w:eastAsia="ja-JP"/>
-        </w:rPr>
-      </w:pPr>
-      <w:r>
-        <w:rPr>
-          <w:noProof/>
-        </w:rPr>
-        <w:t>7.1.5</w:t>
-      </w:r>
-      <w:r>
-        <w:rPr>
-          <w:rFonts w:asciiTheme="minorHAnsi" w:eastAsiaTheme="minorEastAsia" w:hAnsiTheme="minorHAnsi" w:cstheme="minorBidi"/>
-          <w:i w:val="0"/>
-          <w:noProof/>
-          <w:lang w:eastAsia="ja-JP"/>
-        </w:rPr>
-        <w:tab/>
-      </w:r>
-      <w:r>
-        <w:rPr>
-          <w:noProof/>
-        </w:rPr>
-        <w:t>Components</w:t>
-      </w:r>
-      <w:r>
-        <w:rPr>
-          <w:noProof/>
-        </w:rPr>
-        <w:tab/>
-      </w:r>
-      <w:r>
-        <w:rPr>
-          <w:noProof/>
-        </w:rPr>
-        <w:fldChar w:fldCharType="begin"/>
-      </w:r>
-      <w:r>
-        <w:rPr>
-          <w:noProof/>
-        </w:rPr>
-        <w:instrText xml:space="preserve"> PAGEREF _Toc287000916 \h </w:instrText>
-      </w:r>
-      <w:r>
-        <w:rPr>
-          <w:noProof/>
-        </w:rPr>
-      </w:r>
-      <w:r>
-        <w:rPr>
-          <w:noProof/>
-        </w:rPr>
-        <w:fldChar w:fldCharType="separate"/>
-      </w:r>
-      <w:r>
-        <w:rPr>
-          <w:noProof/>
-        </w:rPr>
-        <w:t>33</w:t>
-      </w:r>
-      <w:r>
-        <w:rPr>
-          <w:noProof/>
-        </w:rPr>
-        <w:fldChar w:fldCharType="end"/>
-      </w:r>
-    </w:p>
-    <w:p>
-      <w:pPr>
-        <w:pStyle w:val="TOC3"/>
-        <w:tabs>
-          <w:tab w:val="left" w:pos="1854"/>
-        </w:tabs>
-        <w:rPr>
-          <w:rFonts w:asciiTheme="minorHAnsi" w:eastAsiaTheme="minorEastAsia" w:hAnsiTheme="minorHAnsi" w:cstheme="minorBidi"/>
-          <w:i w:val="0"/>
-          <w:noProof/>
-          <w:lang w:eastAsia="ja-JP"/>
-        </w:rPr>
-      </w:pPr>
-      <w:r>
-        <w:rPr>
-          <w:noProof/>
-        </w:rPr>
-        <w:t>7.1.6</w:t>
-      </w:r>
-      <w:r>
-        <w:rPr>
-          <w:rFonts w:asciiTheme="minorHAnsi" w:eastAsiaTheme="minorEastAsia" w:hAnsiTheme="minorHAnsi" w:cstheme="minorBidi"/>
-          <w:i w:val="0"/>
-          <w:noProof/>
-          <w:lang w:eastAsia="ja-JP"/>
-        </w:rPr>
-        <w:tab/>
-      </w:r>
-      <w:r>
-        <w:rPr>
-          <w:noProof/>
-        </w:rPr>
-        <w:t>Database</w:t>
-      </w:r>
-      <w:r>
-        <w:rPr>
-          <w:noProof/>
-        </w:rPr>
-        <w:tab/>
-      </w:r>
-      <w:r>
-        <w:rPr>
-          <w:noProof/>
-        </w:rPr>
-        <w:fldChar w:fldCharType="begin"/>
-      </w:r>
-      <w:r>
-        <w:rPr>
-          <w:noProof/>
-        </w:rPr>
-        <w:instrText xml:space="preserve"> PAGEREF _Toc287000917 \h </w:instrText>
-      </w:r>
-      <w:r>
-        <w:rPr>
-          <w:noProof/>
-        </w:rPr>
-      </w:r>
-      <w:r>
-        <w:rPr>
-          <w:noProof/>
-        </w:rPr>
-        <w:fldChar w:fldCharType="separate"/>
-      </w:r>
-      <w:r>
-        <w:rPr>
-          <w:noProof/>
-        </w:rPr>
-        <w:t>34</w:t>
+        <w:t>38</w:t>
       </w:r>
       <w:r>
         <w:rPr>
@@ -4863,7 +4854,7 @@
         <w:rPr>
           <w:noProof/>
         </w:rPr>
-        <w:t>8.</w:t>
+        <w:t>9.</w:t>
       </w:r>
       <w:r>
         <w:rPr>
@@ -4879,7 +4870,7 @@
         <w:rPr>
           <w:noProof/>
         </w:rPr>
-        <w:t>Project Planning and Estimating</w:t>
+        <w:t>Project Risks</w:t>
       </w:r>
       <w:r>
         <w:rPr>
@@ -4897,7 +4888,7 @@
         <w:rPr>
           <w:noProof/>
         </w:rPr>
-        <w:instrText xml:space="preserve"> PAGEREF _Toc287000918 \h </w:instrText>
+        <w:instrText xml:space="preserve"> PAGEREF _Toc287130644 \h </w:instrText>
       </w:r>
       <w:r>
         <w:rPr>
@@ -4914,7 +4905,7 @@
         <w:rPr>
           <w:noProof/>
         </w:rPr>
-        <w:t>35</w:t>
+        <w:t>39</w:t>
       </w:r>
       <w:r>
         <w:rPr>
@@ -4938,7 +4929,7 @@
         <w:rPr>
           <w:noProof/>
         </w:rPr>
-        <w:t>8.1</w:t>
+        <w:t>9.1</w:t>
       </w:r>
       <w:r>
         <w:rPr>
@@ -4954,7 +4945,7 @@
         <w:rPr>
           <w:noProof/>
         </w:rPr>
-        <w:t>Iterations</w:t>
+        <w:t>Risks Identified</w:t>
       </w:r>
       <w:r>
         <w:rPr>
@@ -4972,7 +4963,7 @@
         <w:rPr>
           <w:noProof/>
         </w:rPr>
-        <w:instrText xml:space="preserve"> PAGEREF _Toc287000919 \h </w:instrText>
+        <w:instrText xml:space="preserve"> PAGEREF _Toc287130645 \h </w:instrText>
       </w:r>
       <w:r>
         <w:rPr>
@@ -4989,462 +4980,7 @@
         <w:rPr>
           <w:noProof/>
         </w:rPr>
-        <w:t>35</w:t>
-      </w:r>
-      <w:r>
-        <w:rPr>
-          <w:noProof/>
-        </w:rPr>
-        <w:fldChar w:fldCharType="end"/>
-      </w:r>
-    </w:p>
-    <w:p>
-      <w:pPr>
-        <w:pStyle w:val="TOC3"/>
-        <w:tabs>
-          <w:tab w:val="left" w:pos="1854"/>
-        </w:tabs>
-        <w:rPr>
-          <w:rFonts w:asciiTheme="minorHAnsi" w:eastAsiaTheme="minorEastAsia" w:hAnsiTheme="minorHAnsi" w:cstheme="minorBidi"/>
-          <w:i w:val="0"/>
-          <w:noProof/>
-          <w:lang w:eastAsia="ja-JP"/>
-        </w:rPr>
-      </w:pPr>
-      <w:r>
-        <w:rPr>
-          <w:noProof/>
-        </w:rPr>
-        <w:t>8.1.1</w:t>
-      </w:r>
-      <w:r>
-        <w:rPr>
-          <w:rFonts w:asciiTheme="minorHAnsi" w:eastAsiaTheme="minorEastAsia" w:hAnsiTheme="minorHAnsi" w:cstheme="minorBidi"/>
-          <w:i w:val="0"/>
-          <w:noProof/>
-          <w:lang w:eastAsia="ja-JP"/>
-        </w:rPr>
-        <w:tab/>
-      </w:r>
-      <w:r>
-        <w:rPr>
-          <w:noProof/>
-        </w:rPr>
-        <w:t>Overview</w:t>
-      </w:r>
-      <w:r>
-        <w:rPr>
-          <w:noProof/>
-        </w:rPr>
-        <w:tab/>
-      </w:r>
-      <w:r>
-        <w:rPr>
-          <w:noProof/>
-        </w:rPr>
-        <w:fldChar w:fldCharType="begin"/>
-      </w:r>
-      <w:r>
-        <w:rPr>
-          <w:noProof/>
-        </w:rPr>
-        <w:instrText xml:space="preserve"> PAGEREF _Toc287000920 \h </w:instrText>
-      </w:r>
-      <w:r>
-        <w:rPr>
-          <w:noProof/>
-        </w:rPr>
-      </w:r>
-      <w:r>
-        <w:rPr>
-          <w:noProof/>
-        </w:rPr>
-        <w:fldChar w:fldCharType="separate"/>
-      </w:r>
-      <w:r>
-        <w:rPr>
-          <w:noProof/>
-        </w:rPr>
-        <w:t>35</w:t>
-      </w:r>
-      <w:r>
-        <w:rPr>
-          <w:noProof/>
-        </w:rPr>
-        <w:fldChar w:fldCharType="end"/>
-      </w:r>
-    </w:p>
-    <w:p>
-      <w:pPr>
-        <w:pStyle w:val="TOC3"/>
-        <w:tabs>
-          <w:tab w:val="left" w:pos="1854"/>
-        </w:tabs>
-        <w:rPr>
-          <w:rFonts w:asciiTheme="minorHAnsi" w:eastAsiaTheme="minorEastAsia" w:hAnsiTheme="minorHAnsi" w:cstheme="minorBidi"/>
-          <w:i w:val="0"/>
-          <w:noProof/>
-          <w:lang w:eastAsia="ja-JP"/>
-        </w:rPr>
-      </w:pPr>
-      <w:r>
-        <w:rPr>
-          <w:noProof/>
-        </w:rPr>
-        <w:t>8.1.2</w:t>
-      </w:r>
-      <w:r>
-        <w:rPr>
-          <w:rFonts w:asciiTheme="minorHAnsi" w:eastAsiaTheme="minorEastAsia" w:hAnsiTheme="minorHAnsi" w:cstheme="minorBidi"/>
-          <w:i w:val="0"/>
-          <w:noProof/>
-          <w:lang w:eastAsia="ja-JP"/>
-        </w:rPr>
-        <w:tab/>
-      </w:r>
-      <w:r>
-        <w:rPr>
-          <w:noProof/>
-        </w:rPr>
-        <w:t>Iteration Calendar</w:t>
-      </w:r>
-      <w:r>
-        <w:rPr>
-          <w:noProof/>
-        </w:rPr>
-        <w:tab/>
-      </w:r>
-      <w:r>
-        <w:rPr>
-          <w:noProof/>
-        </w:rPr>
-        <w:fldChar w:fldCharType="begin"/>
-      </w:r>
-      <w:r>
-        <w:rPr>
-          <w:noProof/>
-        </w:rPr>
-        <w:instrText xml:space="preserve"> PAGEREF _Toc287000921 \h </w:instrText>
-      </w:r>
-      <w:r>
-        <w:rPr>
-          <w:noProof/>
-        </w:rPr>
-      </w:r>
-      <w:r>
-        <w:rPr>
-          <w:noProof/>
-        </w:rPr>
-        <w:fldChar w:fldCharType="separate"/>
-      </w:r>
-      <w:r>
-        <w:rPr>
-          <w:noProof/>
-        </w:rPr>
-        <w:t>35</w:t>
-      </w:r>
-      <w:r>
-        <w:rPr>
-          <w:noProof/>
-        </w:rPr>
-        <w:fldChar w:fldCharType="end"/>
-      </w:r>
-    </w:p>
-    <w:p>
-      <w:pPr>
-        <w:pStyle w:val="TOC2"/>
-        <w:rPr>
-          <w:rFonts w:asciiTheme="minorHAnsi" w:eastAsiaTheme="minorEastAsia" w:hAnsiTheme="minorHAnsi" w:cstheme="minorBidi"/>
-          <w:b w:val="0"/>
-          <w:smallCaps w:val="0"/>
-          <w:noProof/>
-          <w:lang w:eastAsia="ja-JP"/>
-        </w:rPr>
-      </w:pPr>
-      <w:r>
-        <w:rPr>
-          <w:noProof/>
-        </w:rPr>
-        <w:t>8.2</w:t>
-      </w:r>
-      <w:r>
-        <w:rPr>
-          <w:rFonts w:asciiTheme="minorHAnsi" w:eastAsiaTheme="minorEastAsia" w:hAnsiTheme="minorHAnsi" w:cstheme="minorBidi"/>
-          <w:b w:val="0"/>
-          <w:smallCaps w:val="0"/>
-          <w:noProof/>
-          <w:lang w:eastAsia="ja-JP"/>
-        </w:rPr>
-        <w:tab/>
-      </w:r>
-      <w:r>
-        <w:rPr>
-          <w:noProof/>
-        </w:rPr>
-        <w:t>Stories and Estimates</w:t>
-      </w:r>
-      <w:r>
-        <w:rPr>
-          <w:noProof/>
-        </w:rPr>
-        <w:tab/>
-      </w:r>
-      <w:r>
-        <w:rPr>
-          <w:noProof/>
-        </w:rPr>
-        <w:fldChar w:fldCharType="begin"/>
-      </w:r>
-      <w:r>
-        <w:rPr>
-          <w:noProof/>
-        </w:rPr>
-        <w:instrText xml:space="preserve"> PAGEREF _Toc287000922 \h </w:instrText>
-      </w:r>
-      <w:r>
-        <w:rPr>
-          <w:noProof/>
-        </w:rPr>
-      </w:r>
-      <w:r>
-        <w:rPr>
-          <w:noProof/>
-        </w:rPr>
-        <w:fldChar w:fldCharType="separate"/>
-      </w:r>
-      <w:r>
-        <w:rPr>
-          <w:noProof/>
-        </w:rPr>
-        <w:t>36</w:t>
-      </w:r>
-      <w:r>
-        <w:rPr>
-          <w:noProof/>
-        </w:rPr>
-        <w:fldChar w:fldCharType="end"/>
-      </w:r>
-    </w:p>
-    <w:p>
-      <w:pPr>
-        <w:pStyle w:val="TOC2"/>
-        <w:rPr>
-          <w:rFonts w:asciiTheme="minorHAnsi" w:eastAsiaTheme="minorEastAsia" w:hAnsiTheme="minorHAnsi" w:cstheme="minorBidi"/>
-          <w:b w:val="0"/>
-          <w:smallCaps w:val="0"/>
-          <w:noProof/>
-          <w:lang w:eastAsia="ja-JP"/>
-        </w:rPr>
-      </w:pPr>
-      <w:r>
-        <w:rPr>
-          <w:noProof/>
-        </w:rPr>
-        <w:t>8.3</w:t>
-      </w:r>
-      <w:r>
-        <w:rPr>
-          <w:rFonts w:asciiTheme="minorHAnsi" w:eastAsiaTheme="minorEastAsia" w:hAnsiTheme="minorHAnsi" w:cstheme="minorBidi"/>
-          <w:b w:val="0"/>
-          <w:smallCaps w:val="0"/>
-          <w:noProof/>
-          <w:lang w:eastAsia="ja-JP"/>
-        </w:rPr>
-        <w:tab/>
-      </w:r>
-      <w:r>
-        <w:rPr>
-          <w:noProof/>
-        </w:rPr>
-        <w:t>Main deliverables</w:t>
-      </w:r>
-      <w:r>
-        <w:rPr>
-          <w:noProof/>
-        </w:rPr>
-        <w:tab/>
-      </w:r>
-      <w:r>
-        <w:rPr>
-          <w:noProof/>
-        </w:rPr>
-        <w:fldChar w:fldCharType="begin"/>
-      </w:r>
-      <w:r>
-        <w:rPr>
-          <w:noProof/>
-        </w:rPr>
-        <w:instrText xml:space="preserve"> PAGEREF _Toc287000923 \h </w:instrText>
-      </w:r>
-      <w:r>
-        <w:rPr>
-          <w:noProof/>
-        </w:rPr>
-      </w:r>
-      <w:r>
-        <w:rPr>
-          <w:noProof/>
-        </w:rPr>
-        <w:fldChar w:fldCharType="separate"/>
-      </w:r>
-      <w:r>
-        <w:rPr>
-          <w:noProof/>
-        </w:rPr>
-        <w:t>36</w:t>
-      </w:r>
-      <w:r>
-        <w:rPr>
-          <w:noProof/>
-        </w:rPr>
-        <w:fldChar w:fldCharType="end"/>
-      </w:r>
-    </w:p>
-    <w:p>
-      <w:pPr>
-        <w:pStyle w:val="TOC1"/>
-        <w:tabs>
-          <w:tab w:val="left" w:pos="480"/>
-        </w:tabs>
-        <w:rPr>
-          <w:rFonts w:asciiTheme="minorHAnsi" w:eastAsiaTheme="minorEastAsia" w:hAnsiTheme="minorHAnsi" w:cstheme="minorBidi"/>
-          <w:caps w:val="0"/>
-          <w:noProof/>
-          <w:color w:val="auto"/>
-          <w:lang w:eastAsia="ja-JP"/>
-        </w:rPr>
-      </w:pPr>
-      <w:r>
-        <w:rPr>
-          <w:noProof/>
-        </w:rPr>
-        <w:t>9.</w:t>
-      </w:r>
-      <w:r>
-        <w:rPr>
-          <w:rFonts w:asciiTheme="minorHAnsi" w:eastAsiaTheme="minorEastAsia" w:hAnsiTheme="minorHAnsi" w:cstheme="minorBidi"/>
-          <w:caps w:val="0"/>
-          <w:noProof/>
-          <w:color w:val="auto"/>
-          <w:lang w:eastAsia="ja-JP"/>
-        </w:rPr>
-        <w:tab/>
-      </w:r>
-      <w:r>
-        <w:rPr>
-          <w:noProof/>
-        </w:rPr>
-        <w:t>Project Risks</w:t>
-      </w:r>
-      <w:r>
-        <w:rPr>
-          <w:noProof/>
-        </w:rPr>
-        <w:tab/>
-      </w:r>
-      <w:r>
-        <w:rPr>
-          <w:noProof/>
-        </w:rPr>
-        <w:fldChar w:fldCharType="begin"/>
-      </w:r>
-      <w:r>
-        <w:rPr>
-          <w:noProof/>
-        </w:rPr>
-        <w:instrText xml:space="preserve"> PAGEREF _Toc287000924 \h </w:instrText>
-      </w:r>
-      <w:r>
-        <w:rPr>
-          <w:noProof/>
-        </w:rPr>
-      </w:r>
-      <w:r>
-        <w:rPr>
-          <w:noProof/>
-        </w:rPr>
-        <w:fldChar w:fldCharType="separate"/>
-      </w:r>
-      <w:r>
-        <w:rPr>
-          <w:noProof/>
-        </w:rPr>
-        <w:t>37</w:t>
-      </w:r>
-      <w:r>
-        <w:rPr>
-          <w:noProof/>
-        </w:rPr>
-        <w:fldChar w:fldCharType="end"/>
-      </w:r>
-    </w:p>
-    <w:p>
-      <w:pPr>
-        <w:pStyle w:val="TOC2"/>
-        <w:rPr>
-          <w:rFonts w:asciiTheme="minorHAnsi" w:eastAsiaTheme="minorEastAsia" w:hAnsiTheme="minorHAnsi" w:cstheme="minorBidi"/>
-          <w:b w:val="0"/>
-          <w:smallCaps w:val="0"/>
-          <w:noProof/>
-          <w:lang w:eastAsia="ja-JP"/>
-        </w:rPr>
-      </w:pPr>
-      <w:r>
-        <w:rPr>
-          <w:noProof/>
-        </w:rPr>
-        <w:t>9.1</w:t>
-      </w:r>
-      <w:r>
-        <w:rPr>
-          <w:rFonts w:asciiTheme="minorHAnsi" w:eastAsiaTheme="minorEastAsia" w:hAnsiTheme="minorHAnsi" w:cstheme="minorBidi"/>
-          <w:b w:val="0"/>
-          <w:smallCaps w:val="0"/>
-          <w:noProof/>
-          <w:lang w:eastAsia="ja-JP"/>
-        </w:rPr>
-        <w:tab/>
-      </w:r>
-      <w:r>
-        <w:rPr>
-          <w:noProof/>
-        </w:rPr>
-        <w:t>Risks Identified</w:t>
-      </w:r>
-      <w:r>
-        <w:rPr>
-          <w:noProof/>
-        </w:rPr>
-        <w:tab/>
-      </w:r>
-      <w:r>
-        <w:rPr>
-          <w:noProof/>
-        </w:rPr>
-        <w:fldChar w:fldCharType="begin"/>
-      </w:r>
-      <w:r>
-        <w:rPr>
-          <w:noProof/>
-        </w:rPr>
-        <w:instrText xml:space="preserve"> PAGEREF _Toc287000925 \h </w:instrText>
-      </w:r>
-      <w:r>
-        <w:rPr>
-          <w:noProof/>
-        </w:rPr>
-      </w:r>
-      <w:r>
-        <w:rPr>
-          <w:noProof/>
-        </w:rPr>
-        <w:fldChar w:fldCharType="separate"/>
-      </w:r>
-      <w:r>
-        <w:rPr>
-          <w:noProof/>
-        </w:rPr>
-        <w:t>37</w:t>
+        <w:t>39</w:t>
       </w:r>
       <w:r>
         <w:rPr>
@@ -5505,7 +5041,7 @@
         <w:rPr>
           <w:noProof/>
         </w:rPr>
-        <w:instrText xml:space="preserve"> PAGEREF _Toc287000926 \h </w:instrText>
+        <w:instrText xml:space="preserve"> PAGEREF _Toc287130646 \h </w:instrText>
       </w:r>
       <w:r>
         <w:rPr>
@@ -5522,7 +5058,7 @@
         <w:rPr>
           <w:noProof/>
         </w:rPr>
-        <w:t>38</w:t>
+        <w:t>40</w:t>
       </w:r>
       <w:r>
         <w:rPr>
@@ -5566,7 +5102,7 @@
         <w:pStyle w:val="Heading1"/>
       </w:pPr>
       <w:bookmarkStart w:id="7" w:name="_Toc73946768"/>
-      <w:bookmarkStart w:id="8" w:name="_Toc287000867"/>
+      <w:bookmarkStart w:id="8" w:name="_Toc287130593"/>
       <w:r>
         <w:lastRenderedPageBreak/>
         <w:t>Document Administration</w:t>
@@ -5579,7 +5115,7 @@
         <w:pStyle w:val="Heading2"/>
       </w:pPr>
       <w:bookmarkStart w:id="9" w:name="_Toc73946769"/>
-      <w:bookmarkStart w:id="10" w:name="_Toc287000868"/>
+      <w:bookmarkStart w:id="10" w:name="_Toc287130594"/>
       <w:r>
         <w:t>Document Change History</w:t>
       </w:r>
@@ -6381,10 +5917,7 @@
               <w:pStyle w:val="TableText"/>
             </w:pPr>
             <w:r>
-              <w:t>2.</w:t>
-            </w:r>
-            <w:r>
-              <w:t>6</w:t>
+              <w:t>2.6</w:t>
             </w:r>
           </w:p>
         </w:tc>
@@ -6408,19 +5941,105 @@
           </w:p>
         </w:tc>
       </w:tr>
+      <w:tr>
+        <w:tc>
+          <w:tcPr>
+            <w:tcW w:w="1962" w:type="dxa"/>
+            <w:tcBorders>
+              <w:top w:val="single" w:sz="8" w:space="0" w:color="808080"/>
+              <w:left w:val="single" w:sz="12" w:space="0" w:color="000000"/>
+              <w:bottom w:val="single" w:sz="12" w:space="0" w:color="000000"/>
+              <w:right w:val="single" w:sz="8" w:space="0" w:color="808080"/>
+            </w:tcBorders>
+          </w:tcPr>
+          <w:p>
+            <w:pPr>
+              <w:pStyle w:val="TableText"/>
+            </w:pPr>
+            <w:r>
+              <w:t>4th</w:t>
+            </w:r>
+            <w:r>
+              <w:t xml:space="preserve"> March 2015</w:t>
+            </w:r>
+          </w:p>
+        </w:tc>
+        <w:tc>
+          <w:tcPr>
+            <w:tcW w:w="1954" w:type="dxa"/>
+            <w:tcBorders>
+              <w:top w:val="single" w:sz="8" w:space="0" w:color="808080"/>
+              <w:left w:val="single" w:sz="8" w:space="0" w:color="808080"/>
+              <w:bottom w:val="single" w:sz="12" w:space="0" w:color="000000"/>
+              <w:right w:val="single" w:sz="8" w:space="0" w:color="808080"/>
+            </w:tcBorders>
+          </w:tcPr>
+          <w:p>
+            <w:pPr>
+              <w:pStyle w:val="TableText"/>
+            </w:pPr>
+            <w:r>
+              <w:t xml:space="preserve">Alan Orcharton </w:t>
+            </w:r>
+          </w:p>
+        </w:tc>
+        <w:tc>
+          <w:tcPr>
+            <w:tcW w:w="1376" w:type="dxa"/>
+            <w:tcBorders>
+              <w:top w:val="single" w:sz="8" w:space="0" w:color="808080"/>
+              <w:left w:val="single" w:sz="8" w:space="0" w:color="808080"/>
+              <w:bottom w:val="single" w:sz="12" w:space="0" w:color="000000"/>
+              <w:right w:val="single" w:sz="8" w:space="0" w:color="808080"/>
+            </w:tcBorders>
+          </w:tcPr>
+          <w:p>
+            <w:pPr>
+              <w:pStyle w:val="TableText"/>
+            </w:pPr>
+            <w:r>
+              <w:t>2.</w:t>
+            </w:r>
+            <w:r>
+              <w:t>7</w:t>
+            </w:r>
+          </w:p>
+        </w:tc>
+        <w:tc>
+          <w:tcPr>
+            <w:tcW w:w="4320" w:type="dxa"/>
+            <w:tcBorders>
+              <w:top w:val="single" w:sz="8" w:space="0" w:color="808080"/>
+              <w:left w:val="single" w:sz="8" w:space="0" w:color="808080"/>
+              <w:bottom w:val="single" w:sz="12" w:space="0" w:color="000000"/>
+              <w:right w:val="single" w:sz="12" w:space="0" w:color="000000"/>
+            </w:tcBorders>
+          </w:tcPr>
+          <w:p>
+            <w:pPr>
+              <w:pStyle w:val="TableText"/>
+            </w:pPr>
+            <w:r>
+              <w:t>Updated Risks</w:t>
+            </w:r>
+            <w:bookmarkStart w:id="11" w:name="_GoBack"/>
+            <w:bookmarkEnd w:id="11"/>
+          </w:p>
+        </w:tc>
+      </w:tr>
     </w:tbl>
     <w:p/>
     <w:p>
       <w:pPr>
         <w:pStyle w:val="Heading2"/>
       </w:pPr>
-      <w:bookmarkStart w:id="11" w:name="_Toc77147646"/>
-      <w:bookmarkStart w:id="12" w:name="_Toc287000869"/>
+      <w:bookmarkStart w:id="12" w:name="_Toc77147646"/>
+      <w:bookmarkStart w:id="13" w:name="_Toc287130595"/>
       <w:r>
         <w:t>Document Content Owners</w:t>
       </w:r>
-      <w:bookmarkEnd w:id="11"/>
       <w:bookmarkEnd w:id="12"/>
+      <w:bookmarkEnd w:id="13"/>
     </w:p>
     <w:p>
       <w:pPr>
@@ -6738,20 +6357,20 @@
       <w:pPr>
         <w:pStyle w:val="Heading2"/>
       </w:pPr>
-      <w:bookmarkStart w:id="13" w:name="_Toc73946770"/>
+      <w:bookmarkStart w:id="14" w:name="_Toc73946770"/>
       <w:r>
         <w:br w:type="page"/>
       </w:r>
-      <w:bookmarkStart w:id="14" w:name="_Toc287000870"/>
+      <w:bookmarkStart w:id="15" w:name="_Toc287130596"/>
       <w:r>
         <w:lastRenderedPageBreak/>
         <w:t>Document</w:t>
       </w:r>
-      <w:bookmarkEnd w:id="13"/>
+      <w:bookmarkEnd w:id="14"/>
       <w:r>
         <w:t xml:space="preserve"> Reviewers</w:t>
       </w:r>
-      <w:bookmarkEnd w:id="14"/>
+      <w:bookmarkEnd w:id="15"/>
     </w:p>
     <w:tbl>
       <w:tblPr>
@@ -7173,8 +6792,8 @@
       <w:pPr>
         <w:pStyle w:val="Heading2"/>
       </w:pPr>
-      <w:bookmarkStart w:id="15" w:name="_Toc73946771"/>
-      <w:bookmarkStart w:id="16" w:name="_Toc287000871"/>
+      <w:bookmarkStart w:id="16" w:name="_Toc73946771"/>
+      <w:bookmarkStart w:id="17" w:name="_Toc287130597"/>
       <w:r>
         <w:t>Document Approvers</w:t>
       </w:r>
@@ -7185,8 +6804,8 @@
       <w:bookmarkEnd w:id="4"/>
       <w:bookmarkEnd w:id="5"/>
       <w:bookmarkEnd w:id="6"/>
-      <w:bookmarkEnd w:id="15"/>
       <w:bookmarkEnd w:id="16"/>
+      <w:bookmarkEnd w:id="17"/>
     </w:p>
     <w:tbl>
       <w:tblPr>
@@ -7541,12 +7160,12 @@
       <w:pPr>
         <w:pStyle w:val="Heading1"/>
       </w:pPr>
-      <w:bookmarkStart w:id="17" w:name="_Toc287000872"/>
+      <w:bookmarkStart w:id="18" w:name="_Toc287130598"/>
       <w:r>
         <w:lastRenderedPageBreak/>
         <w:t>Project Overview</w:t>
       </w:r>
-      <w:bookmarkEnd w:id="17"/>
+      <w:bookmarkEnd w:id="18"/>
     </w:p>
     <w:p>
       <w:pPr>
@@ -7557,11 +7176,11 @@
       <w:pPr>
         <w:pStyle w:val="Heading2"/>
       </w:pPr>
-      <w:bookmarkStart w:id="18" w:name="_Toc287000873"/>
+      <w:bookmarkStart w:id="19" w:name="_Toc287130599"/>
       <w:r>
         <w:t>Project Vision</w:t>
       </w:r>
-      <w:bookmarkEnd w:id="18"/>
+      <w:bookmarkEnd w:id="19"/>
     </w:p>
     <w:p>
       <w:pPr>
@@ -7848,11 +7467,11 @@
       <w:pPr>
         <w:pStyle w:val="Heading2"/>
       </w:pPr>
-      <w:bookmarkStart w:id="19" w:name="_Toc287000874"/>
+      <w:bookmarkStart w:id="20" w:name="_Toc287130600"/>
       <w:r>
         <w:t>Current Process Problem being solved</w:t>
       </w:r>
-      <w:bookmarkEnd w:id="19"/>
+      <w:bookmarkEnd w:id="20"/>
     </w:p>
     <w:p>
       <w:pPr>
@@ -7935,28 +7554,28 @@
       <w:pPr>
         <w:pStyle w:val="Heading1"/>
       </w:pPr>
-      <w:bookmarkStart w:id="20" w:name="_Toc77147653"/>
-      <w:bookmarkStart w:id="21" w:name="_Toc287000875"/>
+      <w:bookmarkStart w:id="21" w:name="_Toc77147653"/>
       <w:bookmarkStart w:id="22" w:name="_Toc516369892"/>
       <w:bookmarkStart w:id="23" w:name="_Toc73946772"/>
+      <w:bookmarkStart w:id="24" w:name="_Toc287130601"/>
       <w:r>
         <w:lastRenderedPageBreak/>
         <w:t>Assumptions and Constraints</w:t>
       </w:r>
-      <w:bookmarkEnd w:id="20"/>
       <w:bookmarkEnd w:id="21"/>
+      <w:bookmarkEnd w:id="24"/>
     </w:p>
     <w:p>
       <w:pPr>
         <w:pStyle w:val="Heading2"/>
       </w:pPr>
-      <w:bookmarkStart w:id="24" w:name="_Toc77147654"/>
-      <w:bookmarkStart w:id="25" w:name="_Toc287000876"/>
+      <w:bookmarkStart w:id="25" w:name="_Toc77147654"/>
+      <w:bookmarkStart w:id="26" w:name="_Toc287130602"/>
       <w:r>
         <w:t>Assumptions</w:t>
       </w:r>
-      <w:bookmarkEnd w:id="24"/>
       <w:bookmarkEnd w:id="25"/>
+      <w:bookmarkEnd w:id="26"/>
     </w:p>
     <w:p>
       <w:pPr>
@@ -7968,13 +7587,13 @@
       <w:pPr>
         <w:pStyle w:val="Heading2"/>
       </w:pPr>
-      <w:bookmarkStart w:id="26" w:name="_Toc77147655"/>
-      <w:bookmarkStart w:id="27" w:name="_Toc287000877"/>
+      <w:bookmarkStart w:id="27" w:name="_Toc77147655"/>
+      <w:bookmarkStart w:id="28" w:name="_Toc287130603"/>
       <w:r>
         <w:t>Constraints</w:t>
       </w:r>
-      <w:bookmarkEnd w:id="26"/>
       <w:bookmarkEnd w:id="27"/>
+      <w:bookmarkEnd w:id="28"/>
     </w:p>
     <w:p>
       <w:pPr>
@@ -8000,22 +7619,22 @@
       <w:pPr>
         <w:pStyle w:val="Heading1"/>
       </w:pPr>
-      <w:bookmarkStart w:id="28" w:name="_Toc287000878"/>
+      <w:bookmarkStart w:id="29" w:name="_Toc287130604"/>
       <w:r>
         <w:lastRenderedPageBreak/>
         <w:t>Scope</w:t>
       </w:r>
-      <w:bookmarkEnd w:id="28"/>
+      <w:bookmarkEnd w:id="29"/>
     </w:p>
     <w:p>
       <w:pPr>
         <w:pStyle w:val="Heading2"/>
       </w:pPr>
-      <w:bookmarkStart w:id="29" w:name="_Toc287000879"/>
+      <w:bookmarkStart w:id="30" w:name="_Toc287130605"/>
       <w:r>
         <w:t>In Scope</w:t>
       </w:r>
-      <w:bookmarkEnd w:id="29"/>
+      <w:bookmarkEnd w:id="30"/>
     </w:p>
     <w:p>
       <w:pPr>
@@ -8026,11 +7645,11 @@
       <w:pPr>
         <w:pStyle w:val="Heading2"/>
       </w:pPr>
-      <w:bookmarkStart w:id="30" w:name="_Toc287000880"/>
+      <w:bookmarkStart w:id="31" w:name="_Toc287130606"/>
       <w:r>
         <w:t>Out of Scope</w:t>
       </w:r>
-      <w:bookmarkEnd w:id="30"/>
+      <w:bookmarkEnd w:id="31"/>
     </w:p>
     <w:p>
       <w:pPr>
@@ -8039,8 +7658,6 @@
       <w:r>
         <w:t>Interfacing directly with readers of any other experimental hardware.</w:t>
       </w:r>
-      <w:bookmarkStart w:id="31" w:name="_GoBack"/>
-      <w:bookmarkEnd w:id="31"/>
     </w:p>
     <w:p>
       <w:pPr>
@@ -8048,17 +7665,17 @@
       </w:pPr>
       <w:bookmarkStart w:id="32" w:name="_Toc516369901"/>
       <w:bookmarkStart w:id="33" w:name="_Toc73946777"/>
-      <w:bookmarkStart w:id="34" w:name="_Toc287000881"/>
-      <w:bookmarkStart w:id="35" w:name="_Toc317384677"/>
-      <w:bookmarkStart w:id="36" w:name="_Toc322235328"/>
-      <w:bookmarkStart w:id="37" w:name="_Toc322235370"/>
-      <w:bookmarkStart w:id="38" w:name="_Toc322236101"/>
-      <w:bookmarkStart w:id="39" w:name="_Toc322245043"/>
-      <w:bookmarkStart w:id="40" w:name="_Toc322253273"/>
-      <w:bookmarkStart w:id="41" w:name="_Toc322394658"/>
-      <w:bookmarkStart w:id="42" w:name="_Toc322919899"/>
-      <w:bookmarkStart w:id="43" w:name="_Toc322926395"/>
-      <w:bookmarkStart w:id="44" w:name="_Toc497787416"/>
+      <w:bookmarkStart w:id="34" w:name="_Toc317384677"/>
+      <w:bookmarkStart w:id="35" w:name="_Toc322235328"/>
+      <w:bookmarkStart w:id="36" w:name="_Toc322235370"/>
+      <w:bookmarkStart w:id="37" w:name="_Toc322236101"/>
+      <w:bookmarkStart w:id="38" w:name="_Toc322245043"/>
+      <w:bookmarkStart w:id="39" w:name="_Toc322253273"/>
+      <w:bookmarkStart w:id="40" w:name="_Toc322394658"/>
+      <w:bookmarkStart w:id="41" w:name="_Toc322919899"/>
+      <w:bookmarkStart w:id="42" w:name="_Toc322926395"/>
+      <w:bookmarkStart w:id="43" w:name="_Toc497787416"/>
+      <w:bookmarkStart w:id="44" w:name="_Toc287130607"/>
       <w:bookmarkEnd w:id="22"/>
       <w:bookmarkEnd w:id="23"/>
       <w:r>
@@ -8070,18 +7687,19 @@
       <w:r>
         <w:t>Functionality</w:t>
       </w:r>
+      <w:bookmarkEnd w:id="44"/>
+    </w:p>
+    <w:p>
+      <w:pPr>
+        <w:ind w:left="450"/>
+      </w:pPr>
+    </w:p>
+    <w:p>
+      <w:pPr>
+        <w:pStyle w:val="Heading2"/>
+      </w:pPr>
+      <w:bookmarkStart w:id="45" w:name="_Toc287130608"/>
       <w:bookmarkEnd w:id="34"/>
-    </w:p>
-    <w:p>
-      <w:pPr>
-        <w:ind w:left="450"/>
-      </w:pPr>
-    </w:p>
-    <w:p>
-      <w:pPr>
-        <w:pStyle w:val="Heading2"/>
-      </w:pPr>
-      <w:bookmarkStart w:id="45" w:name="_Toc287000882"/>
       <w:bookmarkEnd w:id="35"/>
       <w:bookmarkEnd w:id="36"/>
       <w:bookmarkEnd w:id="37"/>
@@ -8091,7 +7709,6 @@
       <w:bookmarkEnd w:id="41"/>
       <w:bookmarkEnd w:id="42"/>
       <w:bookmarkEnd w:id="43"/>
-      <w:bookmarkEnd w:id="44"/>
       <w:r>
         <w:t>Introduction</w:t>
       </w:r>
@@ -8119,7 +7736,7 @@
       <w:pPr>
         <w:pStyle w:val="Heading2"/>
       </w:pPr>
-      <w:bookmarkStart w:id="46" w:name="_Toc287000883"/>
+      <w:bookmarkStart w:id="46" w:name="_Toc287130609"/>
       <w:r>
         <w:t>Overview</w:t>
       </w:r>
@@ -8288,7 +7905,7 @@
       <w:bookmarkStart w:id="48" w:name="_Toc511624237"/>
       <w:bookmarkStart w:id="49" w:name="_Toc514228812"/>
       <w:bookmarkStart w:id="50" w:name="_Toc73946781"/>
-      <w:bookmarkStart w:id="51" w:name="_Toc287000884"/>
+      <w:bookmarkStart w:id="51" w:name="_Toc287130610"/>
       <w:bookmarkEnd w:id="47"/>
       <w:r>
         <w:lastRenderedPageBreak/>
@@ -8309,15 +7926,15 @@
       <w:pPr>
         <w:pStyle w:val="Heading2"/>
       </w:pPr>
-      <w:bookmarkStart w:id="52" w:name="_Toc287000885"/>
-      <w:bookmarkStart w:id="53" w:name="_Toc73946782"/>
+      <w:bookmarkStart w:id="52" w:name="_Toc73946782"/>
+      <w:bookmarkStart w:id="53" w:name="_Toc287130611"/>
       <w:r>
         <w:t>Security</w:t>
       </w:r>
       <w:r>
         <w:t xml:space="preserve"> Functional Requirements</w:t>
       </w:r>
-      <w:bookmarkEnd w:id="52"/>
+      <w:bookmarkEnd w:id="53"/>
     </w:p>
     <w:p>
       <w:pPr>
@@ -8328,7 +7945,7 @@
       <w:pPr>
         <w:pStyle w:val="Heading3"/>
       </w:pPr>
-      <w:bookmarkStart w:id="54" w:name="_Toc287000886"/>
+      <w:bookmarkStart w:id="54" w:name="_Toc287130612"/>
       <w:r>
         <w:t xml:space="preserve">Security </w:t>
       </w:r>
@@ -8510,7 +8127,7 @@
       <w:pPr>
         <w:pStyle w:val="Heading3"/>
       </w:pPr>
-      <w:bookmarkStart w:id="55" w:name="_Toc287000887"/>
+      <w:bookmarkStart w:id="55" w:name="_Toc287130613"/>
       <w:r>
         <w:t>Sample Screens</w:t>
       </w:r>
@@ -8871,8 +8488,8 @@
       <w:pPr>
         <w:pStyle w:val="Heading3"/>
       </w:pPr>
-      <w:bookmarkStart w:id="56" w:name="_Toc287000888"/>
-      <w:bookmarkEnd w:id="53"/>
+      <w:bookmarkStart w:id="56" w:name="_Toc287130614"/>
+      <w:bookmarkEnd w:id="52"/>
       <w:r>
         <w:t>O</w:t>
       </w:r>
@@ -9162,7 +8779,7 @@
       <w:pPr>
         <w:pStyle w:val="Heading2"/>
       </w:pPr>
-      <w:bookmarkStart w:id="59" w:name="_Toc287000889"/>
+      <w:bookmarkStart w:id="59" w:name="_Toc287130615"/>
       <w:r>
         <w:lastRenderedPageBreak/>
         <w:t>Plate Management Requirements</w:t>
@@ -9178,7 +8795,7 @@
       <w:pPr>
         <w:pStyle w:val="Heading3"/>
       </w:pPr>
-      <w:bookmarkStart w:id="60" w:name="_Toc287000890"/>
+      <w:bookmarkStart w:id="60" w:name="_Toc287130616"/>
       <w:r>
         <w:t>Plate Management Overview</w:t>
       </w:r>
@@ -9713,7 +9330,7 @@
       <w:pPr>
         <w:pStyle w:val="Heading3"/>
       </w:pPr>
-      <w:bookmarkStart w:id="61" w:name="_Toc287000891"/>
+      <w:bookmarkStart w:id="61" w:name="_Toc287130617"/>
       <w:r>
         <w:t>Sample Screens / Story Board</w:t>
       </w:r>
@@ -12091,7 +11708,7 @@
       <w:pPr>
         <w:pStyle w:val="Heading3"/>
       </w:pPr>
-      <w:bookmarkStart w:id="62" w:name="_Toc287000892"/>
+      <w:bookmarkStart w:id="62" w:name="_Toc287130618"/>
       <w:r>
         <w:t>Open Issues / Questions Plate Management</w:t>
       </w:r>
@@ -12524,7 +12141,7 @@
       <w:pPr>
         <w:pStyle w:val="Heading2"/>
       </w:pPr>
-      <w:bookmarkStart w:id="63" w:name="_Toc287000893"/>
+      <w:bookmarkStart w:id="63" w:name="_Toc287130619"/>
       <w:r>
         <w:t>Experiment Man</w:t>
       </w:r>
@@ -12545,7 +12162,7 @@
       <w:pPr>
         <w:pStyle w:val="Heading3"/>
       </w:pPr>
-      <w:bookmarkStart w:id="64" w:name="_Toc287000894"/>
+      <w:bookmarkStart w:id="64" w:name="_Toc287130620"/>
       <w:r>
         <w:t>Overview</w:t>
       </w:r>
@@ -12588,7 +12205,7 @@
       <w:pPr>
         <w:pStyle w:val="Heading3"/>
       </w:pPr>
-      <w:bookmarkStart w:id="65" w:name="_Toc287000895"/>
+      <w:bookmarkStart w:id="65" w:name="_Toc287130621"/>
       <w:r>
         <w:t>Sample Screens / Story Board</w:t>
       </w:r>
@@ -12666,7 +12283,7 @@
       <w:pPr>
         <w:pStyle w:val="Heading3"/>
       </w:pPr>
-      <w:bookmarkStart w:id="66" w:name="_Toc287000896"/>
+      <w:bookmarkStart w:id="66" w:name="_Toc287130622"/>
       <w:r>
         <w:lastRenderedPageBreak/>
         <w:t>Open Issues / Questions Experiment Management</w:t>
@@ -12877,14 +12494,6 @@
             <w:pPr>
               <w:pStyle w:val="TableText"/>
             </w:pPr>
-            <w:proofErr w:type="gramStart"/>
-            <w:r>
-              <w:t>note</w:t>
-            </w:r>
-            <w:proofErr w:type="gramEnd"/>
-            <w:r>
-              <w:t xml:space="preserve"> adding a team member removes them from the list of available team members</w:t>
-            </w:r>
           </w:p>
         </w:tc>
         <w:tc>
@@ -12948,19 +12557,6 @@
             <w:pPr>
               <w:pStyle w:val="TableText"/>
             </w:pPr>
-            <w:ins w:id="67" w:author="Alex" w:date="2015-02-25T09:18:00Z">
-              <w:r>
-                <w:t xml:space="preserve">Might need </w:t>
-              </w:r>
-              <w:proofErr w:type="spellStart"/>
-              <w:r>
-                <w:t>Need</w:t>
-              </w:r>
-              <w:proofErr w:type="spellEnd"/>
-              <w:r>
-                <w:t xml:space="preserve"> a separate role and management view for ‘mark as prepared’.</w:t>
-              </w:r>
-            </w:ins>
           </w:p>
         </w:tc>
         <w:tc>
@@ -12977,16 +12573,6 @@
             <w:pPr>
               <w:pStyle w:val="TableText"/>
             </w:pPr>
-            <w:proofErr w:type="gramStart"/>
-            <w:ins w:id="68" w:author="Alex" w:date="2015-02-25T09:18:00Z">
-              <w:r>
-                <w:t>e</w:t>
-              </w:r>
-              <w:proofErr w:type="gramEnd"/>
-              <w:r>
-                <w:t>.g., this is where a lab assistant could mark plates as prepared and the status is updated to the project.</w:t>
-              </w:r>
-            </w:ins>
           </w:p>
         </w:tc>
       </w:tr>
@@ -13016,7 +12602,7 @@
       <w:pPr>
         <w:pStyle w:val="Heading2"/>
       </w:pPr>
-      <w:bookmarkStart w:id="69" w:name="_Toc287000897"/>
+      <w:bookmarkStart w:id="67" w:name="_Toc287130623"/>
       <w:bookmarkEnd w:id="57"/>
       <w:r>
         <w:t>Results Analysis</w:t>
@@ -13024,7 +12610,7 @@
       <w:r>
         <w:t xml:space="preserve"> Requirements</w:t>
       </w:r>
-      <w:bookmarkEnd w:id="69"/>
+      <w:bookmarkEnd w:id="67"/>
     </w:p>
     <w:p>
       <w:pPr>
@@ -13035,11 +12621,11 @@
       <w:pPr>
         <w:pStyle w:val="Heading3"/>
       </w:pPr>
-      <w:bookmarkStart w:id="70" w:name="_Toc287000898"/>
+      <w:bookmarkStart w:id="68" w:name="_Toc287130624"/>
       <w:r>
         <w:t>Overview</w:t>
       </w:r>
-      <w:bookmarkEnd w:id="70"/>
+      <w:bookmarkEnd w:id="68"/>
     </w:p>
     <w:p>
       <w:pPr>
@@ -14313,11 +13899,11 @@
       <w:pPr>
         <w:pStyle w:val="Heading3"/>
       </w:pPr>
-      <w:bookmarkStart w:id="71" w:name="_Toc287000899"/>
+      <w:bookmarkStart w:id="69" w:name="_Toc287130625"/>
       <w:r>
         <w:t>Sample Screens / Story Boards</w:t>
       </w:r>
-      <w:bookmarkEnd w:id="71"/>
+      <w:bookmarkEnd w:id="69"/>
     </w:p>
     <w:p>
       <w:pPr>
@@ -14832,7 +14418,7 @@
           </mc:Choice>
           <mc:Fallback>
             <w:pict>
-              <v:group id="Group 35" o:spid="_x0000_s1026" style="position:absolute;left:0;text-align:left;margin-left:46.75pt;margin-top:10.85pt;width:299.2pt;height:187.45pt;z-index:251687936" coordsize="3799840,2380615" o:gfxdata="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">
+              <v:group id="Group 35" o:spid="_x0000_s1026" style="position:absolute;left:0;text-align:left;margin-left:46.75pt;margin-top:10.85pt;width:299.2pt;height:187.45pt;z-index:251687936" coordsize="3799840,2380615" o:gfxdata="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">
                 <v:group id="Group 30" o:spid="_x0000_s1027" style="position:absolute;width:3799840;height:2380615" coordsize="3799840,2380615" o:gfxdata="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">
                   <v:shapetype id="_x0000_t75" coordsize="21600,21600" o:spt="75" o:preferrelative="t" path="m@4@5l@4@11@9@11@9@5xe" filled="f" stroked="f">
                     <v:stroke joinstyle="miter"/>
@@ -15220,10 +14806,6 @@
           <w:sz w:val="22"/>
         </w:rPr>
       </w:pPr>
-      <w:r>
-        <w:lastRenderedPageBreak/>
-        <w:br w:type="page"/>
-      </w:r>
     </w:p>
     <w:p>
       <w:pPr>
@@ -15231,7 +14813,6 @@
         <w:ind w:left="0"/>
       </w:pPr>
       <w:r>
-        <w:lastRenderedPageBreak/>
         <w:t>Step 2 – Review time series analysis of control wells.</w:t>
       </w:r>
     </w:p>
@@ -15730,11 +15311,11 @@
       <w:pPr>
         <w:pStyle w:val="Heading3"/>
       </w:pPr>
-      <w:bookmarkStart w:id="72" w:name="_Toc287000900"/>
+      <w:bookmarkStart w:id="70" w:name="_Toc287130626"/>
       <w:r>
         <w:t>Open Issues / Questions Results Analysis</w:t>
       </w:r>
-      <w:bookmarkEnd w:id="72"/>
+      <w:bookmarkEnd w:id="70"/>
     </w:p>
     <w:p>
       <w:pPr>
@@ -15944,11 +15525,11 @@
       <w:pPr>
         <w:pStyle w:val="Heading2"/>
       </w:pPr>
-      <w:bookmarkStart w:id="73" w:name="_Toc287000901"/>
+      <w:bookmarkStart w:id="71" w:name="_Toc287130627"/>
       <w:r>
         <w:t>Special Feature Proposals</w:t>
       </w:r>
-      <w:bookmarkEnd w:id="73"/>
+      <w:bookmarkEnd w:id="71"/>
     </w:p>
     <w:p>
       <w:pPr>
@@ -15959,11 +15540,11 @@
       <w:pPr>
         <w:pStyle w:val="Heading3"/>
       </w:pPr>
-      <w:bookmarkStart w:id="74" w:name="_Toc287000904"/>
+      <w:bookmarkStart w:id="72" w:name="_Toc287130628"/>
       <w:r>
         <w:t>Audit Trail</w:t>
       </w:r>
-      <w:bookmarkEnd w:id="74"/>
+      <w:bookmarkEnd w:id="72"/>
     </w:p>
     <w:p>
       <w:pPr>
@@ -16112,14 +15693,14 @@
       <w:pPr>
         <w:pStyle w:val="Heading3"/>
       </w:pPr>
-      <w:bookmarkStart w:id="75" w:name="_Toc287000909"/>
+      <w:bookmarkStart w:id="73" w:name="_Toc287130629"/>
       <w:r>
         <w:t xml:space="preserve">Open Issues / Questions </w:t>
       </w:r>
       <w:r>
         <w:t>Special Features</w:t>
       </w:r>
-      <w:bookmarkEnd w:id="75"/>
+      <w:bookmarkEnd w:id="73"/>
     </w:p>
     <w:p>
       <w:pPr>
@@ -16399,13 +15980,13 @@
       <w:pPr>
         <w:pStyle w:val="Heading1"/>
       </w:pPr>
-      <w:bookmarkStart w:id="76" w:name="_Toc287000910"/>
+      <w:bookmarkStart w:id="74" w:name="_Toc287130630"/>
       <w:bookmarkEnd w:id="58"/>
       <w:r>
         <w:lastRenderedPageBreak/>
         <w:t>High Level Design</w:t>
       </w:r>
-      <w:bookmarkEnd w:id="76"/>
+      <w:bookmarkEnd w:id="74"/>
     </w:p>
     <w:p>
       <w:pPr>
@@ -16417,21 +15998,21 @@
       <w:pPr>
         <w:pStyle w:val="Heading2"/>
       </w:pPr>
-      <w:bookmarkStart w:id="77" w:name="_Toc287000911"/>
+      <w:bookmarkStart w:id="75" w:name="_Toc287130631"/>
       <w:r>
         <w:t>Architecture</w:t>
       </w:r>
-      <w:bookmarkEnd w:id="77"/>
+      <w:bookmarkEnd w:id="75"/>
     </w:p>
     <w:p>
       <w:pPr>
         <w:pStyle w:val="Heading3"/>
       </w:pPr>
-      <w:bookmarkStart w:id="78" w:name="_Toc287000912"/>
+      <w:bookmarkStart w:id="76" w:name="_Toc287130632"/>
       <w:r>
         <w:t>Introduction</w:t>
       </w:r>
-      <w:bookmarkEnd w:id="78"/>
+      <w:bookmarkEnd w:id="76"/>
     </w:p>
     <w:p>
       <w:pPr>
@@ -16582,16 +16163,17 @@
       <w:pPr>
         <w:pStyle w:val="Heading3"/>
       </w:pPr>
-      <w:bookmarkStart w:id="79" w:name="_Toc287000913"/>
+      <w:bookmarkStart w:id="77" w:name="_Toc287130633"/>
       <w:r>
         <w:t>Model</w:t>
       </w:r>
-      <w:bookmarkEnd w:id="79"/>
+      <w:bookmarkEnd w:id="77"/>
     </w:p>
     <w:p>
       <w:pPr>
         <w:shd w:val="clear" w:color="auto" w:fill="FFFFFF"/>
         <w:spacing w:after="240" w:line="256" w:lineRule="atLeast"/>
+        <w:ind w:left="720"/>
         <w:rPr>
           <w:rFonts w:ascii="Helvetica Neue" w:hAnsi="Helvetica Neue"/>
           <w:color w:val="333333"/>
@@ -16609,6 +16191,7 @@
       <w:pPr>
         <w:shd w:val="clear" w:color="auto" w:fill="FFFFFF"/>
         <w:spacing w:after="240" w:line="256" w:lineRule="atLeast"/>
+        <w:ind w:left="720"/>
         <w:rPr>
           <w:rFonts w:ascii="Helvetica Neue" w:hAnsi="Helvetica Neue"/>
           <w:color w:val="333333"/>
@@ -16636,16 +16219,17 @@
       <w:pPr>
         <w:pStyle w:val="Heading3"/>
       </w:pPr>
-      <w:bookmarkStart w:id="80" w:name="_Toc287000914"/>
+      <w:bookmarkStart w:id="78" w:name="_Toc287130634"/>
       <w:r>
         <w:t>Controller</w:t>
       </w:r>
-      <w:bookmarkEnd w:id="80"/>
+      <w:bookmarkEnd w:id="78"/>
     </w:p>
     <w:p>
       <w:pPr>
         <w:shd w:val="clear" w:color="auto" w:fill="FFFFFF"/>
         <w:spacing w:after="240" w:line="256" w:lineRule="atLeast"/>
+        <w:ind w:left="720"/>
         <w:rPr>
           <w:rFonts w:ascii="Helvetica Neue" w:hAnsi="Helvetica Neue"/>
           <w:color w:val="333333"/>
@@ -16679,6 +16263,7 @@
       <w:pPr>
         <w:shd w:val="clear" w:color="auto" w:fill="FFFFFF"/>
         <w:spacing w:after="240" w:line="256" w:lineRule="atLeast"/>
+        <w:ind w:left="720"/>
         <w:rPr>
           <w:rFonts w:ascii="Helvetica Neue" w:hAnsi="Helvetica Neue"/>
           <w:color w:val="333333"/>
@@ -16696,14 +16281,15 @@
       <w:pPr>
         <w:pStyle w:val="Heading3"/>
       </w:pPr>
-      <w:bookmarkStart w:id="81" w:name="_Toc287000915"/>
+      <w:bookmarkStart w:id="79" w:name="_Toc287130635"/>
       <w:r>
         <w:t>View</w:t>
       </w:r>
-      <w:bookmarkEnd w:id="81"/>
-    </w:p>
-    <w:p>
-      <w:pPr>
+      <w:bookmarkEnd w:id="79"/>
+    </w:p>
+    <w:p>
+      <w:pPr>
+        <w:ind w:left="720"/>
         <w:rPr>
           <w:rFonts w:ascii="Helvetica Neue" w:hAnsi="Helvetica Neue"/>
           <w:color w:val="333333"/>
@@ -16729,14 +16315,15 @@
       <w:pPr>
         <w:pStyle w:val="Heading3"/>
       </w:pPr>
-      <w:bookmarkStart w:id="82" w:name="_Toc287000916"/>
+      <w:bookmarkStart w:id="80" w:name="_Toc287130636"/>
       <w:r>
         <w:t>Components</w:t>
       </w:r>
-      <w:bookmarkEnd w:id="82"/>
-    </w:p>
-    <w:p>
-      <w:pPr>
+      <w:bookmarkEnd w:id="80"/>
+    </w:p>
+    <w:p>
+      <w:pPr>
+        <w:ind w:left="720"/>
         <w:rPr>
           <w:rFonts w:ascii="Helvetica Neue" w:hAnsi="Helvetica Neue"/>
           <w:color w:val="333333"/>
@@ -16783,22 +16370,23 @@
       <w:pPr>
         <w:pStyle w:val="Heading3"/>
       </w:pPr>
-      <w:bookmarkStart w:id="83" w:name="_Toc287000917"/>
-      <w:r>
-        <w:lastRenderedPageBreak/>
+      <w:bookmarkStart w:id="81" w:name="_Toc287130637"/>
+      <w:r>
         <w:t>Database</w:t>
       </w:r>
-      <w:bookmarkEnd w:id="83"/>
+      <w:bookmarkEnd w:id="81"/>
     </w:p>
     <w:p>
       <w:pPr>
         <w:pStyle w:val="BodyText"/>
+        <w:ind w:left="1440"/>
       </w:pPr>
     </w:p>
     <w:p>
       <w:pPr>
         <w:shd w:val="clear" w:color="auto" w:fill="FFFFFF"/>
         <w:spacing w:after="240" w:line="256" w:lineRule="atLeast"/>
+        <w:ind w:left="720"/>
         <w:rPr>
           <w:rFonts w:ascii="Helvetica Neue" w:hAnsi="Helvetica Neue"/>
           <w:color w:val="333333"/>
@@ -16825,6 +16413,7 @@
       <w:pPr>
         <w:shd w:val="clear" w:color="auto" w:fill="FFFFFF"/>
         <w:spacing w:after="240" w:line="256" w:lineRule="atLeast"/>
+        <w:ind w:left="720"/>
         <w:rPr>
           <w:rFonts w:ascii="Helvetica Neue" w:hAnsi="Helvetica Neue"/>
           <w:color w:val="333333"/>
@@ -16842,6 +16431,7 @@
       <w:pPr>
         <w:shd w:val="clear" w:color="auto" w:fill="FFFFFF"/>
         <w:spacing w:after="240" w:line="256" w:lineRule="atLeast"/>
+        <w:ind w:left="720"/>
         <w:rPr>
           <w:rFonts w:ascii="Helvetica Neue" w:hAnsi="Helvetica Neue"/>
           <w:color w:val="333333"/>
@@ -16895,102 +16485,102 @@
       <w:pPr>
         <w:pStyle w:val="Heading1"/>
       </w:pPr>
-      <w:bookmarkStart w:id="84" w:name="_Toc287000918"/>
+      <w:bookmarkStart w:id="82" w:name="_Toc287130638"/>
       <w:r>
         <w:lastRenderedPageBreak/>
         <w:t>Project Planning and Estimating</w:t>
       </w:r>
+      <w:bookmarkEnd w:id="82"/>
+    </w:p>
+    <w:p>
+      <w:pPr>
+        <w:pStyle w:val="Heading2"/>
+      </w:pPr>
+      <w:bookmarkStart w:id="83" w:name="_Toc287130639"/>
+      <w:r>
+        <w:t>Iterations</w:t>
+      </w:r>
+      <w:bookmarkEnd w:id="83"/>
+    </w:p>
+    <w:p>
+      <w:pPr>
+        <w:pStyle w:val="Heading3"/>
+      </w:pPr>
+      <w:bookmarkStart w:id="84" w:name="_Toc287130640"/>
+      <w:r>
+        <w:t>Overview</w:t>
+      </w:r>
       <w:bookmarkEnd w:id="84"/>
     </w:p>
     <w:p>
       <w:pPr>
-        <w:pStyle w:val="Heading2"/>
-      </w:pPr>
-      <w:bookmarkStart w:id="85" w:name="_Toc287000919"/>
-      <w:r>
-        <w:t>Iterations</w:t>
+        <w:pStyle w:val="BodyText"/>
+      </w:pPr>
+      <w:r>
+        <w:t>We99 ha</w:t>
+      </w:r>
+      <w:r>
+        <w:t>s planned the project based on the</w:t>
+      </w:r>
+      <w:r>
+        <w:t xml:space="preserve"> Agile Methodology. The project is broken do</w:t>
+      </w:r>
+      <w:r>
+        <w:t>wn into Iterations</w:t>
+      </w:r>
+      <w:r>
+        <w:t>. The We99 team has planned 10 i</w:t>
+      </w:r>
+      <w:r>
+        <w:t>teration</w:t>
+      </w:r>
+      <w:r>
+        <w:t>s,</w:t>
+      </w:r>
+      <w:r>
+        <w:t xml:space="preserve"> each </w:t>
+      </w:r>
+      <w:r>
+        <w:t xml:space="preserve">iteration being </w:t>
+      </w:r>
+      <w:r>
+        <w:t>1 week in duration. The iteration starts on the Thur</w:t>
+      </w:r>
+      <w:r>
+        <w:t>sd</w:t>
+      </w:r>
+      <w:r>
+        <w:t>ay of each week and closes on the following Wednesday.</w:t>
+      </w:r>
+      <w:r>
+        <w:t xml:space="preserve"> </w:t>
+      </w:r>
+      <w:proofErr w:type="gramStart"/>
+      <w:r>
+        <w:t xml:space="preserve">Every </w:t>
+      </w:r>
+      <w:r>
+        <w:t>iteration</w:t>
+      </w:r>
+      <w:proofErr w:type="gramEnd"/>
+      <w:r>
+        <w:t xml:space="preserve"> the project team will be delivering several units of functionality defined by stories.</w:t>
+      </w:r>
+    </w:p>
+    <w:p>
+      <w:pPr>
+        <w:pStyle w:val="BodyText"/>
+      </w:pPr>
+    </w:p>
+    <w:p>
+      <w:pPr>
+        <w:pStyle w:val="Heading3"/>
+      </w:pPr>
+      <w:bookmarkStart w:id="85" w:name="_Toc287130641"/>
+      <w:r>
+        <w:t>Iteration Calendar</w:t>
       </w:r>
       <w:bookmarkEnd w:id="85"/>
-    </w:p>
-    <w:p>
-      <w:pPr>
-        <w:pStyle w:val="Heading3"/>
-      </w:pPr>
-      <w:bookmarkStart w:id="86" w:name="_Toc287000920"/>
-      <w:r>
-        <w:t>Overview</w:t>
-      </w:r>
-      <w:bookmarkEnd w:id="86"/>
-    </w:p>
-    <w:p>
-      <w:pPr>
-        <w:pStyle w:val="BodyText"/>
-      </w:pPr>
-      <w:r>
-        <w:t>We99 ha</w:t>
-      </w:r>
-      <w:r>
-        <w:t>s planned the project based on the</w:t>
-      </w:r>
-      <w:r>
-        <w:t xml:space="preserve"> Agile Methodology. The project is broken do</w:t>
-      </w:r>
-      <w:r>
-        <w:t>wn into Iterations</w:t>
-      </w:r>
-      <w:r>
-        <w:t>. The We99 team has planned 10 i</w:t>
-      </w:r>
-      <w:r>
-        <w:t>teration</w:t>
-      </w:r>
-      <w:r>
-        <w:t>s,</w:t>
-      </w:r>
-      <w:r>
-        <w:t xml:space="preserve"> each </w:t>
-      </w:r>
-      <w:r>
-        <w:t xml:space="preserve">iteration being </w:t>
-      </w:r>
-      <w:r>
-        <w:t>1 week in duration. The iteration starts on the Thur</w:t>
-      </w:r>
-      <w:r>
-        <w:t>sd</w:t>
-      </w:r>
-      <w:r>
-        <w:t>ay of each week and closes on the following Wednesday.</w:t>
-      </w:r>
-      <w:r>
-        <w:t xml:space="preserve"> </w:t>
-      </w:r>
-      <w:proofErr w:type="gramStart"/>
-      <w:r>
-        <w:t xml:space="preserve">Every </w:t>
-      </w:r>
-      <w:r>
-        <w:t>iteration</w:t>
-      </w:r>
-      <w:proofErr w:type="gramEnd"/>
-      <w:r>
-        <w:t xml:space="preserve"> the project team will be delivering several units of functionality defined by stories.</w:t>
-      </w:r>
-    </w:p>
-    <w:p>
-      <w:pPr>
-        <w:pStyle w:val="BodyText"/>
-      </w:pPr>
-    </w:p>
-    <w:p>
-      <w:pPr>
-        <w:pStyle w:val="Heading3"/>
-      </w:pPr>
-      <w:bookmarkStart w:id="87" w:name="_Toc287000921"/>
-      <w:r>
-        <w:t>Iteration Calendar</w:t>
-      </w:r>
-      <w:bookmarkEnd w:id="87"/>
     </w:p>
     <w:p>
       <w:pPr>
@@ -17935,11 +17525,11 @@
       <w:pPr>
         <w:pStyle w:val="Heading2"/>
       </w:pPr>
-      <w:bookmarkStart w:id="88" w:name="_Toc287000922"/>
+      <w:bookmarkStart w:id="86" w:name="_Toc287130642"/>
       <w:r>
         <w:t>Stories and Estimates</w:t>
       </w:r>
-      <w:bookmarkEnd w:id="88"/>
+      <w:bookmarkEnd w:id="86"/>
     </w:p>
     <w:p>
       <w:pPr>
@@ -18082,11 +17672,11 @@
       <w:pPr>
         <w:pStyle w:val="Heading2"/>
       </w:pPr>
-      <w:bookmarkStart w:id="89" w:name="_Toc287000923"/>
+      <w:bookmarkStart w:id="87" w:name="_Toc287130643"/>
       <w:r>
         <w:t>Main deliverables</w:t>
       </w:r>
-      <w:bookmarkEnd w:id="89"/>
+      <w:bookmarkEnd w:id="87"/>
     </w:p>
     <w:p>
       <w:pPr>
@@ -18098,7 +17688,13 @@
         <w:pStyle w:val="BodyText"/>
       </w:pPr>
       <w:r>
-        <w:t>Milestone 2 – April 9</w:t>
+        <w:rPr>
+          <w:b/>
+        </w:rPr>
+        <w:t>Milestone 2</w:t>
+      </w:r>
+      <w:r>
+        <w:t xml:space="preserve"> – April 9</w:t>
       </w:r>
       <w:r>
         <w:rPr>
@@ -18114,163 +17710,199 @@
       <w:pPr>
         <w:pStyle w:val="BodyText"/>
         <w:numPr>
-          <w:ilvl w:val="0"/>
-          <w:numId w:val="41"/>
+          <w:ilvl w:val="1"/>
+          <w:numId w:val="43"/>
         </w:numPr>
       </w:pPr>
       <w:r>
-        <w:t>Predicted Functionality completed</w:t>
+        <w:t>Domain Model</w:t>
       </w:r>
     </w:p>
     <w:p>
       <w:pPr>
         <w:pStyle w:val="BodyText"/>
         <w:numPr>
-          <w:ilvl w:val="0"/>
-          <w:numId w:val="41"/>
+          <w:ilvl w:val="1"/>
+          <w:numId w:val="43"/>
         </w:numPr>
       </w:pPr>
       <w:r>
-        <w:t>Domain Model</w:t>
-      </w:r>
-      <w:r>
-        <w:t xml:space="preserve"> Completed</w:t>
+        <w:t>Web Service Interfaces</w:t>
       </w:r>
     </w:p>
     <w:p>
       <w:pPr>
         <w:pStyle w:val="BodyText"/>
         <w:numPr>
-          <w:ilvl w:val="0"/>
-          <w:numId w:val="41"/>
+          <w:ilvl w:val="1"/>
+          <w:numId w:val="43"/>
         </w:numPr>
       </w:pPr>
       <w:r>
-        <w:t>Web Service Interfaces specified</w:t>
+        <w:t>Plate Map Editor</w:t>
       </w:r>
     </w:p>
     <w:p>
       <w:pPr>
         <w:pStyle w:val="BodyText"/>
         <w:numPr>
-          <w:ilvl w:val="0"/>
-          <w:numId w:val="41"/>
+          <w:ilvl w:val="1"/>
+          <w:numId w:val="43"/>
         </w:numPr>
       </w:pPr>
       <w:r>
-        <w:t>Web Services Implemented for Plate Editor</w:t>
+        <w:t>Web Services for Plate Editor</w:t>
       </w:r>
     </w:p>
     <w:p>
       <w:pPr>
         <w:pStyle w:val="BodyText"/>
         <w:numPr>
-          <w:ilvl w:val="0"/>
-          <w:numId w:val="41"/>
+          <w:ilvl w:val="1"/>
+          <w:numId w:val="43"/>
         </w:numPr>
       </w:pPr>
       <w:r>
-        <w:t>Web Services Implemented for Plate Quality Control</w:t>
+        <w:t>Web Services for QC Results</w:t>
       </w:r>
     </w:p>
     <w:p>
       <w:pPr>
         <w:pStyle w:val="BodyText"/>
         <w:numPr>
-          <w:ilvl w:val="0"/>
-          <w:numId w:val="41"/>
+          <w:ilvl w:val="1"/>
+          <w:numId w:val="43"/>
         </w:numPr>
       </w:pPr>
       <w:r>
-        <w:t xml:space="preserve">Web Services Implemented for </w:t>
+        <w:t xml:space="preserve">Heat Maps </w:t>
       </w:r>
     </w:p>
     <w:p>
       <w:pPr>
         <w:pStyle w:val="BodyText"/>
         <w:numPr>
-          <w:ilvl w:val="0"/>
-          <w:numId w:val="41"/>
+          <w:ilvl w:val="1"/>
+          <w:numId w:val="43"/>
         </w:numPr>
       </w:pPr>
       <w:r>
-        <w:t>Plate Template Editor for the creating of Dose Response Plates</w:t>
+        <w:t xml:space="preserve">QC Plates / Experiments </w:t>
+      </w:r>
+    </w:p>
+    <w:p>
+      <w:pPr>
+        <w:pStyle w:val="BodyText"/>
+        <w:ind w:left="1440"/>
+      </w:pPr>
+    </w:p>
+    <w:p>
+      <w:pPr>
+        <w:pStyle w:val="BodyText"/>
+      </w:pPr>
+      <w:r>
+        <w:rPr>
+          <w:b/>
+        </w:rPr>
+        <w:t>Milestone 3</w:t>
+      </w:r>
+      <w:r>
+        <w:t xml:space="preserve"> – May 7</w:t>
+      </w:r>
+      <w:r>
+        <w:rPr>
+          <w:vertAlign w:val="superscript"/>
+        </w:rPr>
+        <w:t>th</w:t>
+      </w:r>
+      <w:r>
+        <w:t xml:space="preserve">. Close of iteration 9 </w:t>
       </w:r>
     </w:p>
     <w:p>
       <w:pPr>
         <w:pStyle w:val="BodyText"/>
         <w:numPr>
-          <w:ilvl w:val="0"/>
-          <w:numId w:val="41"/>
+          <w:ilvl w:val="1"/>
+          <w:numId w:val="44"/>
         </w:numPr>
       </w:pPr>
       <w:r>
-        <w:t>Front End Quality Control of Plates</w:t>
+        <w:t>Interactive Analysis</w:t>
       </w:r>
     </w:p>
     <w:p>
       <w:pPr>
         <w:pStyle w:val="BodyText"/>
-      </w:pPr>
+        <w:numPr>
+          <w:ilvl w:val="1"/>
+          <w:numId w:val="44"/>
+        </w:numPr>
+      </w:pPr>
+      <w:r>
+        <w:t>Interactive Dose Response Analysis</w:t>
+      </w:r>
     </w:p>
     <w:p>
       <w:pPr>
         <w:pStyle w:val="BodyText"/>
-      </w:pPr>
+        <w:numPr>
+          <w:ilvl w:val="1"/>
+          <w:numId w:val="44"/>
+        </w:numPr>
+      </w:pPr>
+      <w:r>
+        <w:t>Save or Publish</w:t>
+      </w:r>
     </w:p>
     <w:p>
       <w:pPr>
         <w:pStyle w:val="BodyText"/>
-      </w:pPr>
-    </w:p>
-    <w:p>
-      <w:pPr>
-        <w:pStyle w:val="BodyText"/>
-      </w:pPr>
-      <w:r>
-        <w:t>Milestone 3 – May 7</w:t>
-      </w:r>
-      <w:r>
-        <w:rPr>
-          <w:vertAlign w:val="superscript"/>
-        </w:rPr>
-        <w:t>th</w:t>
-      </w:r>
-      <w:r>
-        <w:t xml:space="preserve">. Close of iteration 9 </w:t>
-      </w:r>
-    </w:p>
-    <w:p>
-      <w:pPr>
-        <w:pStyle w:val="BodyText"/>
+        <w:ind w:left="0"/>
       </w:pPr>
     </w:p>
     <w:p>
       <w:pPr>
         <w:pStyle w:val="Heading1"/>
       </w:pPr>
-      <w:bookmarkStart w:id="90" w:name="_Toc287000924"/>
+      <w:bookmarkStart w:id="88" w:name="_Toc287130644"/>
       <w:r>
         <w:lastRenderedPageBreak/>
         <w:t>Project Risks</w:t>
       </w:r>
-      <w:bookmarkEnd w:id="90"/>
+      <w:bookmarkEnd w:id="88"/>
     </w:p>
     <w:p>
       <w:pPr>
         <w:pStyle w:val="Heading2"/>
       </w:pPr>
-      <w:bookmarkStart w:id="91" w:name="_Toc287000925"/>
-      <w:r>
-        <w:t>Risks Identified</w:t>
-      </w:r>
-      <w:bookmarkEnd w:id="91"/>
+      <w:bookmarkStart w:id="89" w:name="_Toc287130645"/>
+      <w:r>
+        <w:t xml:space="preserve">Risks </w:t>
+      </w:r>
+      <w:bookmarkEnd w:id="89"/>
+    </w:p>
+    <w:p>
+      <w:pPr>
+        <w:pStyle w:val="Heading3"/>
+      </w:pPr>
+      <w:r>
+        <w:t>Integration with other teams</w:t>
+      </w:r>
     </w:p>
     <w:p>
       <w:pPr>
         <w:pStyle w:val="BodyText"/>
       </w:pPr>
+      <w:r>
+        <w:t>In order to integrate with other team plate management system we will need to ensure teams all teams collaborate to agree on standard interfaces. There are d</w:t>
+      </w:r>
+      <w:r>
+        <w:t>esign meetings with other teams planned</w:t>
+      </w:r>
+      <w:r>
+        <w:t>.</w:t>
+      </w:r>
     </w:p>
     <w:p>
       <w:pPr>
@@ -18279,14 +17911,113 @@
     </w:p>
     <w:p>
       <w:pPr>
+        <w:pStyle w:val="Heading3"/>
+      </w:pPr>
+      <w:r>
+        <w:t>Stories take longer that estimated</w:t>
+      </w:r>
+    </w:p>
+    <w:p>
+      <w:pPr>
+        <w:pStyle w:val="BodyText"/>
+      </w:pPr>
+      <w:r>
+        <w:t>Estimates may not be accurate. It may take longer for team member to implement stories than the team estimated. We99 plan to keep a burn up chart and update it regularly to warn of pending scope creep or schedule slip.</w:t>
+      </w:r>
+    </w:p>
+    <w:p>
+      <w:pPr>
+        <w:pStyle w:val="BodyText"/>
+      </w:pPr>
+    </w:p>
+    <w:p>
+      <w:pPr>
+        <w:pStyle w:val="Heading3"/>
+      </w:pPr>
+      <w:r>
+        <w:t>Test Data</w:t>
+      </w:r>
+    </w:p>
+    <w:p>
+      <w:pPr>
+        <w:ind w:left="720"/>
+        <w:rPr>
+          <w:sz w:val="22"/>
+          <w:szCs w:val="22"/>
+        </w:rPr>
+      </w:pPr>
+      <w:r>
+        <w:rPr>
+          <w:sz w:val="22"/>
+          <w:szCs w:val="22"/>
+        </w:rPr>
+        <w:t xml:space="preserve">Team will need access to lots of diverse test data from industry. Professor </w:t>
+      </w:r>
+      <w:proofErr w:type="spellStart"/>
+      <w:r>
+        <w:rPr>
+          <w:sz w:val="22"/>
+          <w:szCs w:val="22"/>
+        </w:rPr>
+        <w:t>Henstock</w:t>
+      </w:r>
+      <w:proofErr w:type="spellEnd"/>
+      <w:r>
+        <w:rPr>
+          <w:sz w:val="22"/>
+          <w:szCs w:val="22"/>
+        </w:rPr>
+        <w:t xml:space="preserve"> and </w:t>
+      </w:r>
+      <w:r>
+        <w:rPr>
+          <w:sz w:val="22"/>
+          <w:szCs w:val="22"/>
+        </w:rPr>
+        <w:t xml:space="preserve">Robert </w:t>
+      </w:r>
+      <w:proofErr w:type="spellStart"/>
+      <w:r>
+        <w:rPr>
+          <w:sz w:val="22"/>
+          <w:szCs w:val="22"/>
+        </w:rPr>
+        <w:t>Zupko</w:t>
+      </w:r>
+      <w:proofErr w:type="spellEnd"/>
+      <w:r>
+        <w:rPr>
+          <w:sz w:val="22"/>
+          <w:szCs w:val="22"/>
+        </w:rPr>
+        <w:t xml:space="preserve"> may be able to assist.</w:t>
+      </w:r>
+    </w:p>
+    <w:p>
+      <w:pPr>
+        <w:pStyle w:val="BodyText"/>
+      </w:pPr>
+    </w:p>
+    <w:p>
+      <w:pPr>
+        <w:pStyle w:val="BodyText"/>
+      </w:pPr>
+    </w:p>
+    <w:p>
+      <w:pPr>
+        <w:pStyle w:val="BodyText"/>
+      </w:pPr>
+    </w:p>
+    <w:p>
+      <w:pPr>
         <w:pStyle w:val="Heading1"/>
       </w:pPr>
-      <w:bookmarkStart w:id="92" w:name="_Toc287000926"/>
+      <w:bookmarkStart w:id="90" w:name="_Toc287130646"/>
       <w:r>
         <w:lastRenderedPageBreak/>
         <w:t>Appendix Story Backlog March 2nd</w:t>
       </w:r>
-      <w:bookmarkEnd w:id="92"/>
+      <w:bookmarkEnd w:id="90"/>
     </w:p>
     <w:p>
       <w:pPr>
@@ -21396,7 +21127,7 @@
               <w:noProof/>
               <w:sz w:val="18"/>
             </w:rPr>
-            <w:t>1</w:t>
+            <w:t>36</w:t>
           </w:r>
           <w:r>
             <w:rPr>
@@ -21865,6 +21596,146 @@
     </w:lvl>
   </w:abstractNum>
   <w:abstractNum w:abstractNumId="2">
+    <w:nsid w:val="03AD2E9F"/>
+    <w:multiLevelType w:val="hybridMultilevel"/>
+    <w:tmpl w:val="96A017AC"/>
+    <w:lvl w:ilvl="0" w:tplc="84263A00">
+      <w:start w:val="1"/>
+      <w:numFmt w:val="bullet"/>
+      <w:lvlText w:val="•"/>
+      <w:lvlJc w:val="left"/>
+      <w:pPr>
+        <w:tabs>
+          <w:tab w:val="num" w:pos="720"/>
+        </w:tabs>
+        <w:ind w:left="720" w:hanging="360"/>
+      </w:pPr>
+      <w:rPr>
+        <w:rFonts w:ascii="Arial" w:hAnsi="Arial" w:hint="default"/>
+      </w:rPr>
+    </w:lvl>
+    <w:lvl w:ilvl="1" w:tplc="8E96A79C">
+      <w:start w:val="1"/>
+      <w:numFmt w:val="bullet"/>
+      <w:lvlText w:val="•"/>
+      <w:lvlJc w:val="left"/>
+      <w:pPr>
+        <w:tabs>
+          <w:tab w:val="num" w:pos="1440"/>
+        </w:tabs>
+        <w:ind w:left="1440" w:hanging="360"/>
+      </w:pPr>
+      <w:rPr>
+        <w:rFonts w:ascii="Arial" w:hAnsi="Arial" w:hint="default"/>
+      </w:rPr>
+    </w:lvl>
+    <w:lvl w:ilvl="2" w:tplc="7B5CEA8E" w:tentative="1">
+      <w:start w:val="1"/>
+      <w:numFmt w:val="bullet"/>
+      <w:lvlText w:val="•"/>
+      <w:lvlJc w:val="left"/>
+      <w:pPr>
+        <w:tabs>
+          <w:tab w:val="num" w:pos="2160"/>
+        </w:tabs>
+        <w:ind w:left="2160" w:hanging="360"/>
+      </w:pPr>
+      <w:rPr>
+        <w:rFonts w:ascii="Arial" w:hAnsi="Arial" w:hint="default"/>
+      </w:rPr>
+    </w:lvl>
+    <w:lvl w:ilvl="3" w:tplc="C8A2756A" w:tentative="1">
+      <w:start w:val="1"/>
+      <w:numFmt w:val="bullet"/>
+      <w:lvlText w:val="•"/>
+      <w:lvlJc w:val="left"/>
+      <w:pPr>
+        <w:tabs>
+          <w:tab w:val="num" w:pos="2880"/>
+        </w:tabs>
+        <w:ind w:left="2880" w:hanging="360"/>
+      </w:pPr>
+      <w:rPr>
+        <w:rFonts w:ascii="Arial" w:hAnsi="Arial" w:hint="default"/>
+      </w:rPr>
+    </w:lvl>
+    <w:lvl w:ilvl="4" w:tplc="E1529AC6" w:tentative="1">
+      <w:start w:val="1"/>
+      <w:numFmt w:val="bullet"/>
+      <w:lvlText w:val="•"/>
+      <w:lvlJc w:val="left"/>
+      <w:pPr>
+        <w:tabs>
+          <w:tab w:val="num" w:pos="3600"/>
+        </w:tabs>
+        <w:ind w:left="3600" w:hanging="360"/>
+      </w:pPr>
+      <w:rPr>
+        <w:rFonts w:ascii="Arial" w:hAnsi="Arial" w:hint="default"/>
+      </w:rPr>
+    </w:lvl>
+    <w:lvl w:ilvl="5" w:tplc="4468BD36" w:tentative="1">
+      <w:start w:val="1"/>
+      <w:numFmt w:val="bullet"/>
+      <w:lvlText w:val="•"/>
+      <w:lvlJc w:val="left"/>
+      <w:pPr>
+        <w:tabs>
+          <w:tab w:val="num" w:pos="4320"/>
+        </w:tabs>
+        <w:ind w:left="4320" w:hanging="360"/>
+      </w:pPr>
+      <w:rPr>
+        <w:rFonts w:ascii="Arial" w:hAnsi="Arial" w:hint="default"/>
+      </w:rPr>
+    </w:lvl>
+    <w:lvl w:ilvl="6" w:tplc="44B42A18" w:tentative="1">
+      <w:start w:val="1"/>
+      <w:numFmt w:val="bullet"/>
+      <w:lvlText w:val="•"/>
+      <w:lvlJc w:val="left"/>
+      <w:pPr>
+        <w:tabs>
+          <w:tab w:val="num" w:pos="5040"/>
+        </w:tabs>
+        <w:ind w:left="5040" w:hanging="360"/>
+      </w:pPr>
+      <w:rPr>
+        <w:rFonts w:ascii="Arial" w:hAnsi="Arial" w:hint="default"/>
+      </w:rPr>
+    </w:lvl>
+    <w:lvl w:ilvl="7" w:tplc="2EB09876" w:tentative="1">
+      <w:start w:val="1"/>
+      <w:numFmt w:val="bullet"/>
+      <w:lvlText w:val="•"/>
+      <w:lvlJc w:val="left"/>
+      <w:pPr>
+        <w:tabs>
+          <w:tab w:val="num" w:pos="5760"/>
+        </w:tabs>
+        <w:ind w:left="5760" w:hanging="360"/>
+      </w:pPr>
+      <w:rPr>
+        <w:rFonts w:ascii="Arial" w:hAnsi="Arial" w:hint="default"/>
+      </w:rPr>
+    </w:lvl>
+    <w:lvl w:ilvl="8" w:tplc="8968E634" w:tentative="1">
+      <w:start w:val="1"/>
+      <w:numFmt w:val="bullet"/>
+      <w:lvlText w:val="•"/>
+      <w:lvlJc w:val="left"/>
+      <w:pPr>
+        <w:tabs>
+          <w:tab w:val="num" w:pos="6480"/>
+        </w:tabs>
+        <w:ind w:left="6480" w:hanging="360"/>
+      </w:pPr>
+      <w:rPr>
+        <w:rFonts w:ascii="Arial" w:hAnsi="Arial" w:hint="default"/>
+      </w:rPr>
+    </w:lvl>
+  </w:abstractNum>
+  <w:abstractNum w:abstractNumId="3">
     <w:nsid w:val="091B0A03"/>
     <w:multiLevelType w:val="hybridMultilevel"/>
     <w:tmpl w:val="966E72EA"/>
@@ -21981,7 +21852,7 @@
       </w:pPr>
     </w:lvl>
   </w:abstractNum>
-  <w:abstractNum w:abstractNumId="3">
+  <w:abstractNum w:abstractNumId="4">
     <w:nsid w:val="0C6121DC"/>
     <w:multiLevelType w:val="hybridMultilevel"/>
     <w:tmpl w:val="F46673A0"/>
@@ -22094,7 +21965,7 @@
       </w:rPr>
     </w:lvl>
   </w:abstractNum>
-  <w:abstractNum w:abstractNumId="4">
+  <w:abstractNum w:abstractNumId="5">
     <w:nsid w:val="0CB94037"/>
     <w:multiLevelType w:val="hybridMultilevel"/>
     <w:tmpl w:val="A4C21BB0"/>
@@ -22207,7 +22078,7 @@
       </w:rPr>
     </w:lvl>
   </w:abstractNum>
-  <w:abstractNum w:abstractNumId="5">
+  <w:abstractNum w:abstractNumId="6">
     <w:nsid w:val="0F712210"/>
     <w:multiLevelType w:val="hybridMultilevel"/>
     <w:tmpl w:val="1166BA30"/>
@@ -22320,7 +22191,7 @@
       </w:rPr>
     </w:lvl>
   </w:abstractNum>
-  <w:abstractNum w:abstractNumId="6">
+  <w:abstractNum w:abstractNumId="7">
     <w:nsid w:val="0FCC4273"/>
     <w:multiLevelType w:val="hybridMultilevel"/>
     <w:tmpl w:val="F23EB858"/>
@@ -22433,7 +22304,7 @@
       </w:rPr>
     </w:lvl>
   </w:abstractNum>
-  <w:abstractNum w:abstractNumId="7">
+  <w:abstractNum w:abstractNumId="8">
     <w:nsid w:val="23052E93"/>
     <w:multiLevelType w:val="hybridMultilevel"/>
     <w:tmpl w:val="E93C3942"/>
@@ -22546,7 +22417,7 @@
       </w:rPr>
     </w:lvl>
   </w:abstractNum>
-  <w:abstractNum w:abstractNumId="8">
+  <w:abstractNum w:abstractNumId="9">
     <w:nsid w:val="2D5D750E"/>
     <w:multiLevelType w:val="hybridMultilevel"/>
     <w:tmpl w:val="E6D65BF8"/>
@@ -22661,7 +22532,7 @@
       </w:pPr>
     </w:lvl>
   </w:abstractNum>
-  <w:abstractNum w:abstractNumId="9">
+  <w:abstractNum w:abstractNumId="10">
     <w:nsid w:val="31140DFE"/>
     <w:multiLevelType w:val="hybridMultilevel"/>
     <w:tmpl w:val="0D2CC992"/>
@@ -22774,7 +22645,7 @@
       </w:rPr>
     </w:lvl>
   </w:abstractNum>
-  <w:abstractNum w:abstractNumId="10">
+  <w:abstractNum w:abstractNumId="11">
     <w:nsid w:val="349C0EE2"/>
     <w:multiLevelType w:val="hybridMultilevel"/>
     <w:tmpl w:val="70643E78"/>
@@ -22887,7 +22758,147 @@
       </w:rPr>
     </w:lvl>
   </w:abstractNum>
-  <w:abstractNum w:abstractNumId="11">
+  <w:abstractNum w:abstractNumId="12">
+    <w:nsid w:val="384323CA"/>
+    <w:multiLevelType w:val="hybridMultilevel"/>
+    <w:tmpl w:val="51C4359C"/>
+    <w:lvl w:ilvl="0" w:tplc="1FB49980">
+      <w:start w:val="1"/>
+      <w:numFmt w:val="bullet"/>
+      <w:lvlText w:val="•"/>
+      <w:lvlJc w:val="left"/>
+      <w:pPr>
+        <w:tabs>
+          <w:tab w:val="num" w:pos="720"/>
+        </w:tabs>
+        <w:ind w:left="720" w:hanging="360"/>
+      </w:pPr>
+      <w:rPr>
+        <w:rFonts w:ascii="Arial" w:hAnsi="Arial" w:hint="default"/>
+      </w:rPr>
+    </w:lvl>
+    <w:lvl w:ilvl="1" w:tplc="32DEBC24">
+      <w:start w:val="1"/>
+      <w:numFmt w:val="bullet"/>
+      <w:lvlText w:val="•"/>
+      <w:lvlJc w:val="left"/>
+      <w:pPr>
+        <w:tabs>
+          <w:tab w:val="num" w:pos="1440"/>
+        </w:tabs>
+        <w:ind w:left="1440" w:hanging="360"/>
+      </w:pPr>
+      <w:rPr>
+        <w:rFonts w:ascii="Arial" w:hAnsi="Arial" w:hint="default"/>
+      </w:rPr>
+    </w:lvl>
+    <w:lvl w:ilvl="2" w:tplc="5D644434">
+      <w:start w:val="-16393"/>
+      <w:numFmt w:val="bullet"/>
+      <w:lvlText w:val="•"/>
+      <w:lvlJc w:val="left"/>
+      <w:pPr>
+        <w:tabs>
+          <w:tab w:val="num" w:pos="2160"/>
+        </w:tabs>
+        <w:ind w:left="2160" w:hanging="360"/>
+      </w:pPr>
+      <w:rPr>
+        <w:rFonts w:ascii="Arial" w:hAnsi="Arial" w:hint="default"/>
+      </w:rPr>
+    </w:lvl>
+    <w:lvl w:ilvl="3" w:tplc="E9F85D64" w:tentative="1">
+      <w:start w:val="1"/>
+      <w:numFmt w:val="bullet"/>
+      <w:lvlText w:val="•"/>
+      <w:lvlJc w:val="left"/>
+      <w:pPr>
+        <w:tabs>
+          <w:tab w:val="num" w:pos="2880"/>
+        </w:tabs>
+        <w:ind w:left="2880" w:hanging="360"/>
+      </w:pPr>
+      <w:rPr>
+        <w:rFonts w:ascii="Arial" w:hAnsi="Arial" w:hint="default"/>
+      </w:rPr>
+    </w:lvl>
+    <w:lvl w:ilvl="4" w:tplc="540005A8" w:tentative="1">
+      <w:start w:val="1"/>
+      <w:numFmt w:val="bullet"/>
+      <w:lvlText w:val="•"/>
+      <w:lvlJc w:val="left"/>
+      <w:pPr>
+        <w:tabs>
+          <w:tab w:val="num" w:pos="3600"/>
+        </w:tabs>
+        <w:ind w:left="3600" w:hanging="360"/>
+      </w:pPr>
+      <w:rPr>
+        <w:rFonts w:ascii="Arial" w:hAnsi="Arial" w:hint="default"/>
+      </w:rPr>
+    </w:lvl>
+    <w:lvl w:ilvl="5" w:tplc="4B7AEC5E" w:tentative="1">
+      <w:start w:val="1"/>
+      <w:numFmt w:val="bullet"/>
+      <w:lvlText w:val="•"/>
+      <w:lvlJc w:val="left"/>
+      <w:pPr>
+        <w:tabs>
+          <w:tab w:val="num" w:pos="4320"/>
+        </w:tabs>
+        <w:ind w:left="4320" w:hanging="360"/>
+      </w:pPr>
+      <w:rPr>
+        <w:rFonts w:ascii="Arial" w:hAnsi="Arial" w:hint="default"/>
+      </w:rPr>
+    </w:lvl>
+    <w:lvl w:ilvl="6" w:tplc="577A55FE" w:tentative="1">
+      <w:start w:val="1"/>
+      <w:numFmt w:val="bullet"/>
+      <w:lvlText w:val="•"/>
+      <w:lvlJc w:val="left"/>
+      <w:pPr>
+        <w:tabs>
+          <w:tab w:val="num" w:pos="5040"/>
+        </w:tabs>
+        <w:ind w:left="5040" w:hanging="360"/>
+      </w:pPr>
+      <w:rPr>
+        <w:rFonts w:ascii="Arial" w:hAnsi="Arial" w:hint="default"/>
+      </w:rPr>
+    </w:lvl>
+    <w:lvl w:ilvl="7" w:tplc="787CBB1A" w:tentative="1">
+      <w:start w:val="1"/>
+      <w:numFmt w:val="bullet"/>
+      <w:lvlText w:val="•"/>
+      <w:lvlJc w:val="left"/>
+      <w:pPr>
+        <w:tabs>
+          <w:tab w:val="num" w:pos="5760"/>
+        </w:tabs>
+        <w:ind w:left="5760" w:hanging="360"/>
+      </w:pPr>
+      <w:rPr>
+        <w:rFonts w:ascii="Arial" w:hAnsi="Arial" w:hint="default"/>
+      </w:rPr>
+    </w:lvl>
+    <w:lvl w:ilvl="8" w:tplc="556A1A16" w:tentative="1">
+      <w:start w:val="1"/>
+      <w:numFmt w:val="bullet"/>
+      <w:lvlText w:val="•"/>
+      <w:lvlJc w:val="left"/>
+      <w:pPr>
+        <w:tabs>
+          <w:tab w:val="num" w:pos="6480"/>
+        </w:tabs>
+        <w:ind w:left="6480" w:hanging="360"/>
+      </w:pPr>
+      <w:rPr>
+        <w:rFonts w:ascii="Arial" w:hAnsi="Arial" w:hint="default"/>
+      </w:rPr>
+    </w:lvl>
+  </w:abstractNum>
+  <w:abstractNum w:abstractNumId="13">
     <w:nsid w:val="397E5158"/>
     <w:multiLevelType w:val="hybridMultilevel"/>
     <w:tmpl w:val="CBC61D28"/>
@@ -23028,7 +23039,7 @@
       </w:rPr>
     </w:lvl>
   </w:abstractNum>
-  <w:abstractNum w:abstractNumId="12">
+  <w:abstractNum w:abstractNumId="14">
     <w:nsid w:val="3DC74C3A"/>
     <w:multiLevelType w:val="hybridMultilevel"/>
     <w:tmpl w:val="188AB7A0"/>
@@ -23141,7 +23152,7 @@
       </w:rPr>
     </w:lvl>
   </w:abstractNum>
-  <w:abstractNum w:abstractNumId="13">
+  <w:abstractNum w:abstractNumId="15">
     <w:nsid w:val="419372AA"/>
     <w:multiLevelType w:val="singleLevel"/>
     <w:tmpl w:val="B70CE67E"/>
@@ -23161,7 +23172,147 @@
       </w:rPr>
     </w:lvl>
   </w:abstractNum>
-  <w:abstractNum w:abstractNumId="14">
+  <w:abstractNum w:abstractNumId="16">
+    <w:nsid w:val="442B5EAC"/>
+    <w:multiLevelType w:val="hybridMultilevel"/>
+    <w:tmpl w:val="62945B18"/>
+    <w:lvl w:ilvl="0" w:tplc="0BFC03F2">
+      <w:start w:val="1"/>
+      <w:numFmt w:val="bullet"/>
+      <w:lvlText w:val="•"/>
+      <w:lvlJc w:val="left"/>
+      <w:pPr>
+        <w:tabs>
+          <w:tab w:val="num" w:pos="720"/>
+        </w:tabs>
+        <w:ind w:left="720" w:hanging="360"/>
+      </w:pPr>
+      <w:rPr>
+        <w:rFonts w:ascii="Arial" w:hAnsi="Arial" w:hint="default"/>
+      </w:rPr>
+    </w:lvl>
+    <w:lvl w:ilvl="1" w:tplc="B3B60330">
+      <w:start w:val="1"/>
+      <w:numFmt w:val="bullet"/>
+      <w:lvlText w:val="•"/>
+      <w:lvlJc w:val="left"/>
+      <w:pPr>
+        <w:tabs>
+          <w:tab w:val="num" w:pos="1440"/>
+        </w:tabs>
+        <w:ind w:left="1440" w:hanging="360"/>
+      </w:pPr>
+      <w:rPr>
+        <w:rFonts w:ascii="Arial" w:hAnsi="Arial" w:hint="default"/>
+      </w:rPr>
+    </w:lvl>
+    <w:lvl w:ilvl="2" w:tplc="988A5122" w:tentative="1">
+      <w:start w:val="1"/>
+      <w:numFmt w:val="bullet"/>
+      <w:lvlText w:val="•"/>
+      <w:lvlJc w:val="left"/>
+      <w:pPr>
+        <w:tabs>
+          <w:tab w:val="num" w:pos="2160"/>
+        </w:tabs>
+        <w:ind w:left="2160" w:hanging="360"/>
+      </w:pPr>
+      <w:rPr>
+        <w:rFonts w:ascii="Arial" w:hAnsi="Arial" w:hint="default"/>
+      </w:rPr>
+    </w:lvl>
+    <w:lvl w:ilvl="3" w:tplc="DCDA3BEC" w:tentative="1">
+      <w:start w:val="1"/>
+      <w:numFmt w:val="bullet"/>
+      <w:lvlText w:val="•"/>
+      <w:lvlJc w:val="left"/>
+      <w:pPr>
+        <w:tabs>
+          <w:tab w:val="num" w:pos="2880"/>
+        </w:tabs>
+        <w:ind w:left="2880" w:hanging="360"/>
+      </w:pPr>
+      <w:rPr>
+        <w:rFonts w:ascii="Arial" w:hAnsi="Arial" w:hint="default"/>
+      </w:rPr>
+    </w:lvl>
+    <w:lvl w:ilvl="4" w:tplc="1594291E" w:tentative="1">
+      <w:start w:val="1"/>
+      <w:numFmt w:val="bullet"/>
+      <w:lvlText w:val="•"/>
+      <w:lvlJc w:val="left"/>
+      <w:pPr>
+        <w:tabs>
+          <w:tab w:val="num" w:pos="3600"/>
+        </w:tabs>
+        <w:ind w:left="3600" w:hanging="360"/>
+      </w:pPr>
+      <w:rPr>
+        <w:rFonts w:ascii="Arial" w:hAnsi="Arial" w:hint="default"/>
+      </w:rPr>
+    </w:lvl>
+    <w:lvl w:ilvl="5" w:tplc="CAAEF9E6" w:tentative="1">
+      <w:start w:val="1"/>
+      <w:numFmt w:val="bullet"/>
+      <w:lvlText w:val="•"/>
+      <w:lvlJc w:val="left"/>
+      <w:pPr>
+        <w:tabs>
+          <w:tab w:val="num" w:pos="4320"/>
+        </w:tabs>
+        <w:ind w:left="4320" w:hanging="360"/>
+      </w:pPr>
+      <w:rPr>
+        <w:rFonts w:ascii="Arial" w:hAnsi="Arial" w:hint="default"/>
+      </w:rPr>
+    </w:lvl>
+    <w:lvl w:ilvl="6" w:tplc="8F729EB0" w:tentative="1">
+      <w:start w:val="1"/>
+      <w:numFmt w:val="bullet"/>
+      <w:lvlText w:val="•"/>
+      <w:lvlJc w:val="left"/>
+      <w:pPr>
+        <w:tabs>
+          <w:tab w:val="num" w:pos="5040"/>
+        </w:tabs>
+        <w:ind w:left="5040" w:hanging="360"/>
+      </w:pPr>
+      <w:rPr>
+        <w:rFonts w:ascii="Arial" w:hAnsi="Arial" w:hint="default"/>
+      </w:rPr>
+    </w:lvl>
+    <w:lvl w:ilvl="7" w:tplc="46102C12" w:tentative="1">
+      <w:start w:val="1"/>
+      <w:numFmt w:val="bullet"/>
+      <w:lvlText w:val="•"/>
+      <w:lvlJc w:val="left"/>
+      <w:pPr>
+        <w:tabs>
+          <w:tab w:val="num" w:pos="5760"/>
+        </w:tabs>
+        <w:ind w:left="5760" w:hanging="360"/>
+      </w:pPr>
+      <w:rPr>
+        <w:rFonts w:ascii="Arial" w:hAnsi="Arial" w:hint="default"/>
+      </w:rPr>
+    </w:lvl>
+    <w:lvl w:ilvl="8" w:tplc="3DECFA6C" w:tentative="1">
+      <w:start w:val="1"/>
+      <w:numFmt w:val="bullet"/>
+      <w:lvlText w:val="•"/>
+      <w:lvlJc w:val="left"/>
+      <w:pPr>
+        <w:tabs>
+          <w:tab w:val="num" w:pos="6480"/>
+        </w:tabs>
+        <w:ind w:left="6480" w:hanging="360"/>
+      </w:pPr>
+      <w:rPr>
+        <w:rFonts w:ascii="Arial" w:hAnsi="Arial" w:hint="default"/>
+      </w:rPr>
+    </w:lvl>
+  </w:abstractNum>
+  <w:abstractNum w:abstractNumId="17">
     <w:nsid w:val="459360D8"/>
     <w:multiLevelType w:val="hybridMultilevel"/>
     <w:tmpl w:val="0AE69584"/>
@@ -23274,7 +23425,7 @@
       </w:rPr>
     </w:lvl>
   </w:abstractNum>
-  <w:abstractNum w:abstractNumId="15">
+  <w:abstractNum w:abstractNumId="18">
     <w:nsid w:val="49917691"/>
     <w:multiLevelType w:val="multilevel"/>
     <w:tmpl w:val="A7EECE6C"/>
@@ -23423,7 +23574,7 @@
       </w:rPr>
     </w:lvl>
   </w:abstractNum>
-  <w:abstractNum w:abstractNumId="16">
+  <w:abstractNum w:abstractNumId="19">
     <w:nsid w:val="4D7E259C"/>
     <w:multiLevelType w:val="hybridMultilevel"/>
     <w:tmpl w:val="CBC61D28"/>
@@ -23564,7 +23715,7 @@
       </w:rPr>
     </w:lvl>
   </w:abstractNum>
-  <w:abstractNum w:abstractNumId="17">
+  <w:abstractNum w:abstractNumId="20">
     <w:nsid w:val="4F6B13C8"/>
     <w:multiLevelType w:val="hybridMultilevel"/>
     <w:tmpl w:val="DEA87A04"/>
@@ -23653,7 +23804,7 @@
       </w:pPr>
     </w:lvl>
   </w:abstractNum>
-  <w:abstractNum w:abstractNumId="18">
+  <w:abstractNum w:abstractNumId="21">
     <w:nsid w:val="51AD12E4"/>
     <w:multiLevelType w:val="hybridMultilevel"/>
     <w:tmpl w:val="BE1EFD30"/>
@@ -23766,7 +23917,7 @@
       </w:pPr>
     </w:lvl>
   </w:abstractNum>
-  <w:abstractNum w:abstractNumId="19">
+  <w:abstractNum w:abstractNumId="22">
     <w:nsid w:val="52BA6F99"/>
     <w:multiLevelType w:val="hybridMultilevel"/>
     <w:tmpl w:val="11BCA694"/>
@@ -23879,7 +24030,7 @@
       </w:rPr>
     </w:lvl>
   </w:abstractNum>
-  <w:abstractNum w:abstractNumId="20">
+  <w:abstractNum w:abstractNumId="23">
     <w:nsid w:val="56536B5E"/>
     <w:multiLevelType w:val="hybridMultilevel"/>
     <w:tmpl w:val="672EA986"/>
@@ -23992,7 +24143,7 @@
       </w:rPr>
     </w:lvl>
   </w:abstractNum>
-  <w:abstractNum w:abstractNumId="21">
+  <w:abstractNum w:abstractNumId="24">
     <w:nsid w:val="5C242399"/>
     <w:multiLevelType w:val="hybridMultilevel"/>
     <w:tmpl w:val="62EA1CC6"/>
@@ -24133,7 +24284,7 @@
       </w:rPr>
     </w:lvl>
   </w:abstractNum>
-  <w:abstractNum w:abstractNumId="22">
+  <w:abstractNum w:abstractNumId="25">
     <w:nsid w:val="5F103A10"/>
     <w:multiLevelType w:val="hybridMultilevel"/>
     <w:tmpl w:val="4A18E9C4"/>
@@ -24274,7 +24425,7 @@
       </w:rPr>
     </w:lvl>
   </w:abstractNum>
-  <w:abstractNum w:abstractNumId="23">
+  <w:abstractNum w:abstractNumId="26">
     <w:nsid w:val="5FE51708"/>
     <w:multiLevelType w:val="hybridMultilevel"/>
     <w:tmpl w:val="DEA87A04"/>
@@ -24363,7 +24514,7 @@
       </w:pPr>
     </w:lvl>
   </w:abstractNum>
-  <w:abstractNum w:abstractNumId="24">
+  <w:abstractNum w:abstractNumId="27">
     <w:nsid w:val="602957AF"/>
     <w:multiLevelType w:val="hybridMultilevel"/>
     <w:tmpl w:val="708079FE"/>
@@ -24480,7 +24631,7 @@
       </w:pPr>
     </w:lvl>
   </w:abstractNum>
-  <w:abstractNum w:abstractNumId="25">
+  <w:abstractNum w:abstractNumId="28">
     <w:nsid w:val="64E02470"/>
     <w:multiLevelType w:val="hybridMultilevel"/>
     <w:tmpl w:val="2738E960"/>
@@ -24598,7 +24749,7 @@
       </w:pPr>
     </w:lvl>
   </w:abstractNum>
-  <w:abstractNum w:abstractNumId="26">
+  <w:abstractNum w:abstractNumId="29">
     <w:nsid w:val="66E061C8"/>
     <w:multiLevelType w:val="hybridMultilevel"/>
     <w:tmpl w:val="00ECC880"/>
@@ -24711,7 +24862,7 @@
       </w:rPr>
     </w:lvl>
   </w:abstractNum>
-  <w:abstractNum w:abstractNumId="27">
+  <w:abstractNum w:abstractNumId="30">
     <w:nsid w:val="6BBD7424"/>
     <w:multiLevelType w:val="hybridMultilevel"/>
     <w:tmpl w:val="B4C8CA62"/>
@@ -24824,7 +24975,7 @@
       </w:rPr>
     </w:lvl>
   </w:abstractNum>
-  <w:abstractNum w:abstractNumId="28">
+  <w:abstractNum w:abstractNumId="31">
     <w:nsid w:val="70FF2AF4"/>
     <w:multiLevelType w:val="hybridMultilevel"/>
     <w:tmpl w:val="1834F8B0"/>
@@ -24937,7 +25088,7 @@
       </w:rPr>
     </w:lvl>
   </w:abstractNum>
-  <w:abstractNum w:abstractNumId="29">
+  <w:abstractNum w:abstractNumId="32">
     <w:nsid w:val="73217EDC"/>
     <w:multiLevelType w:val="hybridMultilevel"/>
     <w:tmpl w:val="3612AF50"/>
@@ -25077,7 +25228,7 @@
       </w:rPr>
     </w:lvl>
   </w:abstractNum>
-  <w:abstractNum w:abstractNumId="30">
+  <w:abstractNum w:abstractNumId="33">
     <w:nsid w:val="775F42AF"/>
     <w:multiLevelType w:val="hybridMultilevel"/>
     <w:tmpl w:val="0A12C47E"/>
@@ -25190,7 +25341,7 @@
       </w:rPr>
     </w:lvl>
   </w:abstractNum>
-  <w:abstractNum w:abstractNumId="31">
+  <w:abstractNum w:abstractNumId="34">
     <w:nsid w:val="7F2B6405"/>
     <w:multiLevelType w:val="hybridMultilevel"/>
     <w:tmpl w:val="420A09AE"/>
@@ -25306,7 +25457,7 @@
       </w:pPr>
     </w:lvl>
   </w:abstractNum>
-  <w:abstractNum w:abstractNumId="32">
+  <w:abstractNum w:abstractNumId="35">
     <w:nsid w:val="7F9A0A7A"/>
     <w:multiLevelType w:val="hybridMultilevel"/>
     <w:tmpl w:val="12FCA1D4"/>
@@ -25393,130 +25544,139 @@
     </w:lvl>
   </w:abstractNum>
   <w:num w:numId="1">
-    <w:abstractNumId w:val="13"/>
+    <w:abstractNumId w:val="15"/>
   </w:num>
   <w:num w:numId="2">
-    <w:abstractNumId w:val="15"/>
+    <w:abstractNumId w:val="18"/>
   </w:num>
   <w:num w:numId="3">
-    <w:abstractNumId w:val="15"/>
+    <w:abstractNumId w:val="18"/>
   </w:num>
   <w:num w:numId="4">
-    <w:abstractNumId w:val="15"/>
+    <w:abstractNumId w:val="18"/>
   </w:num>
   <w:num w:numId="5">
-    <w:abstractNumId w:val="15"/>
+    <w:abstractNumId w:val="18"/>
   </w:num>
   <w:num w:numId="6">
-    <w:abstractNumId w:val="15"/>
+    <w:abstractNumId w:val="18"/>
   </w:num>
   <w:num w:numId="7">
-    <w:abstractNumId w:val="15"/>
+    <w:abstractNumId w:val="18"/>
   </w:num>
   <w:num w:numId="8">
-    <w:abstractNumId w:val="15"/>
+    <w:abstractNumId w:val="18"/>
   </w:num>
   <w:num w:numId="9">
-    <w:abstractNumId w:val="15"/>
+    <w:abstractNumId w:val="18"/>
   </w:num>
   <w:num w:numId="10">
-    <w:abstractNumId w:val="15"/>
+    <w:abstractNumId w:val="18"/>
   </w:num>
   <w:num w:numId="11">
     <w:abstractNumId w:val="0"/>
   </w:num>
   <w:num w:numId="12">
+    <w:abstractNumId w:val="24"/>
+  </w:num>
+  <w:num w:numId="13">
+    <w:abstractNumId w:val="25"/>
+  </w:num>
+  <w:num w:numId="14">
+    <w:abstractNumId w:val="32"/>
+  </w:num>
+  <w:num w:numId="15">
     <w:abstractNumId w:val="21"/>
   </w:num>
-  <w:num w:numId="13">
+  <w:num w:numId="16">
+    <w:abstractNumId w:val="13"/>
+  </w:num>
+  <w:num w:numId="17">
+    <w:abstractNumId w:val="19"/>
+  </w:num>
+  <w:num w:numId="18">
+    <w:abstractNumId w:val="28"/>
+  </w:num>
+  <w:num w:numId="19">
+    <w:abstractNumId w:val="3"/>
+  </w:num>
+  <w:num w:numId="20">
+    <w:abstractNumId w:val="18"/>
+  </w:num>
+  <w:num w:numId="21">
+    <w:abstractNumId w:val="34"/>
+  </w:num>
+  <w:num w:numId="22">
+    <w:abstractNumId w:val="9"/>
+  </w:num>
+  <w:num w:numId="23">
+    <w:abstractNumId w:val="27"/>
+  </w:num>
+  <w:num w:numId="24">
+    <w:abstractNumId w:val="6"/>
+  </w:num>
+  <w:num w:numId="25">
+    <w:abstractNumId w:val="30"/>
+  </w:num>
+  <w:num w:numId="26">
+    <w:abstractNumId w:val="29"/>
+  </w:num>
+  <w:num w:numId="27">
+    <w:abstractNumId w:val="14"/>
+  </w:num>
+  <w:num w:numId="28">
+    <w:abstractNumId w:val="26"/>
+  </w:num>
+  <w:num w:numId="29">
+    <w:abstractNumId w:val="11"/>
+  </w:num>
+  <w:num w:numId="30">
+    <w:abstractNumId w:val="7"/>
+  </w:num>
+  <w:num w:numId="31">
     <w:abstractNumId w:val="22"/>
   </w:num>
-  <w:num w:numId="14">
-    <w:abstractNumId w:val="29"/>
-  </w:num>
-  <w:num w:numId="15">
-    <w:abstractNumId w:val="18"/>
-  </w:num>
-  <w:num w:numId="16">
-    <w:abstractNumId w:val="11"/>
-  </w:num>
-  <w:num w:numId="17">
-    <w:abstractNumId w:val="16"/>
-  </w:num>
-  <w:num w:numId="18">
-    <w:abstractNumId w:val="25"/>
-  </w:num>
-  <w:num w:numId="19">
-    <w:abstractNumId w:val="2"/>
-  </w:num>
-  <w:num w:numId="20">
-    <w:abstractNumId w:val="15"/>
-  </w:num>
-  <w:num w:numId="21">
+  <w:num w:numId="32">
     <w:abstractNumId w:val="31"/>
   </w:num>
-  <w:num w:numId="22">
+  <w:num w:numId="33">
+    <w:abstractNumId w:val="10"/>
+  </w:num>
+  <w:num w:numId="34">
     <w:abstractNumId w:val="8"/>
   </w:num>
-  <w:num w:numId="23">
-    <w:abstractNumId w:val="24"/>
+  <w:num w:numId="35">
+    <w:abstractNumId w:val="33"/>
   </w:num>
-  <w:num w:numId="24">
+  <w:num w:numId="36">
+    <w:abstractNumId w:val="4"/>
+  </w:num>
+  <w:num w:numId="37">
+    <w:abstractNumId w:val="35"/>
+  </w:num>
+  <w:num w:numId="38">
     <w:abstractNumId w:val="5"/>
   </w:num>
-  <w:num w:numId="25">
-    <w:abstractNumId w:val="27"/>
-  </w:num>
-  <w:num w:numId="26">
-    <w:abstractNumId w:val="26"/>
-  </w:num>
-  <w:num w:numId="27">
-    <w:abstractNumId w:val="12"/>
-  </w:num>
-  <w:num w:numId="28">
+  <w:num w:numId="39">
     <w:abstractNumId w:val="23"/>
   </w:num>
-  <w:num w:numId="29">
-    <w:abstractNumId w:val="10"/>
-  </w:num>
-  <w:num w:numId="30">
-    <w:abstractNumId w:val="6"/>
-  </w:num>
-  <w:num w:numId="31">
-    <w:abstractNumId w:val="19"/>
-  </w:num>
-  <w:num w:numId="32">
-    <w:abstractNumId w:val="28"/>
-  </w:num>
-  <w:num w:numId="33">
-    <w:abstractNumId w:val="9"/>
-  </w:num>
-  <w:num w:numId="34">
-    <w:abstractNumId w:val="7"/>
-  </w:num>
-  <w:num w:numId="35">
-    <w:abstractNumId w:val="30"/>
-  </w:num>
-  <w:num w:numId="36">
-    <w:abstractNumId w:val="3"/>
-  </w:num>
-  <w:num w:numId="37">
-    <w:abstractNumId w:val="32"/>
-  </w:num>
-  <w:num w:numId="38">
-    <w:abstractNumId w:val="4"/>
-  </w:num>
-  <w:num w:numId="39">
-    <w:abstractNumId w:val="20"/>
-  </w:num>
   <w:num w:numId="40">
-    <w:abstractNumId w:val="14"/>
+    <w:abstractNumId w:val="17"/>
   </w:num>
   <w:num w:numId="41">
     <w:abstractNumId w:val="1"/>
   </w:num>
   <w:num w:numId="42">
-    <w:abstractNumId w:val="17"/>
+    <w:abstractNumId w:val="20"/>
+  </w:num>
+  <w:num w:numId="43">
+    <w:abstractNumId w:val="2"/>
+  </w:num>
+  <w:num w:numId="44">
+    <w:abstractNumId w:val="16"/>
+  </w:num>
+  <w:num w:numId="45">
+    <w:abstractNumId w:val="12"/>
   </w:num>
   <w:numIdMacAtCleanup w:val="19"/>
 </w:numbering>
@@ -25876,7 +26036,6 @@
   <w:style w:type="character" w:default="1" w:styleId="DefaultParagraphFont">
     <w:name w:val="Default Paragraph Font"/>
     <w:uiPriority w:val="1"/>
-    <w:semiHidden/>
     <w:unhideWhenUsed/>
   </w:style>
   <w:style w:type="table" w:default="1" w:styleId="TableNormal">
@@ -26947,7 +27106,6 @@
   <w:style w:type="character" w:default="1" w:styleId="DefaultParagraphFont">
     <w:name w:val="Default Paragraph Font"/>
     <w:uiPriority w:val="1"/>
-    <w:semiHidden/>
     <w:unhideWhenUsed/>
   </w:style>
   <w:style w:type="table" w:default="1" w:styleId="TableNormal">
@@ -27989,7 +28147,7 @@
 </file>
 
 <file path=customXml/itemProps1.xml><?xml version="1.0" encoding="utf-8"?>
-<ds:datastoreItem xmlns:ds="http://schemas.openxmlformats.org/officeDocument/2006/customXml" ds:itemID="{CF51231B-0B53-3447-9A79-28CA01DA02A5}">
+<ds:datastoreItem xmlns:ds="http://schemas.openxmlformats.org/officeDocument/2006/customXml" ds:itemID="{5928A3FE-7C39-8441-A1CA-54A3BCEC8890}">
   <ds:schemaRefs>
     <ds:schemaRef ds:uri="http://schemas.openxmlformats.org/officeDocument/2006/bibliography"/>
   </ds:schemaRefs>

</xml_diff>